<commit_message>
Cambiando formato del documentos
</commit_message>
<xml_diff>
--- a/ContratoMoralMTY.docx
+++ b/ContratoMoralMTY.docx
@@ -156,7 +156,6 @@
           <w:spacing w:val="-3"/>
           <w:sz w:val="15"/>
           <w:szCs w:val="15"/>
-          <w:highlight w:val="red"/>
         </w:rPr>
         <w:t>{</w:t>
       </w:r>
@@ -169,7 +168,6 @@
           <w:spacing w:val="-3"/>
           <w:sz w:val="15"/>
           <w:szCs w:val="15"/>
-          <w:highlight w:val="red"/>
         </w:rPr>
         <w:t>denominacion_social</w:t>
       </w:r>
@@ -182,9 +180,8 @@
           <w:spacing w:val="-3"/>
           <w:sz w:val="15"/>
           <w:szCs w:val="15"/>
-          <w:highlight w:val="red"/>
-        </w:rPr>
-        <w:t>}</w:t>
+        </w:rPr>
+        <w:t xml:space="preserve">} </w:t>
       </w:r>
       <w:r>
         <w:rPr>
@@ -195,7 +192,7 @@
           <w:sz w:val="15"/>
           <w:szCs w:val="15"/>
         </w:rPr>
-        <w:t xml:space="preserve"> </w:t>
+        <w:t>A QUIEN EN LO SUCESIVO SE LE DENOMINARÁ COMO</w:t>
       </w:r>
       <w:r>
         <w:rPr>
@@ -206,17 +203,6 @@
           <w:sz w:val="15"/>
           <w:szCs w:val="15"/>
         </w:rPr>
-        <w:t>A QUIEN EN LO SUCESIVO SE LE DENOMINARÁ COMO</w:t>
-      </w:r>
-      <w:r>
-        <w:rPr>
-          <w:rFonts w:ascii="Arial Narrow" w:hAnsi="Arial Narrow" w:cs="Arial"/>
-          <w:bCs/>
-          <w:color w:val="000000" w:themeColor="text1"/>
-          <w:spacing w:val="-3"/>
-          <w:sz w:val="15"/>
-          <w:szCs w:val="15"/>
-        </w:rPr>
         <w:t xml:space="preserve"> </w:t>
       </w:r>
       <w:r>
@@ -874,37 +860,779 @@
           <w:iCs w:val="0"/>
           <w:sz w:val="14"/>
           <w:szCs w:val="14"/>
-          <w:highlight w:val="red"/>
+        </w:rPr>
+        <w:t xml:space="preserve">{objeto} </w:t>
+      </w:r>
+      <w:r>
+        <w:rPr>
+          <w:rFonts w:ascii="Arial Narrow" w:hAnsi="Arial Narrow" w:cs="Arial"/>
+          <w:b w:val="0"/>
+          <w:bCs w:val="0"/>
+          <w:i w:val="0"/>
+          <w:iCs w:val="0"/>
+          <w:sz w:val="14"/>
+          <w:szCs w:val="14"/>
+        </w:rPr>
+        <w:t>EN</w:t>
+      </w:r>
+      <w:r>
+        <w:rPr>
+          <w:rFonts w:ascii="Arial Narrow" w:hAnsi="Arial Narrow" w:cs="Arial"/>
+          <w:b w:val="0"/>
+          <w:bCs w:val="0"/>
+          <w:i w:val="0"/>
+          <w:iCs w:val="0"/>
+          <w:sz w:val="14"/>
+          <w:szCs w:val="14"/>
+        </w:rPr>
+        <w:t xml:space="preserve"> </w:t>
+      </w:r>
+      <w:r>
+        <w:rPr>
+          <w:rFonts w:ascii="Arial Narrow" w:hAnsi="Arial Narrow" w:cs="Arial"/>
+          <w:i w:val="0"/>
+          <w:iCs w:val="0"/>
+          <w:sz w:val="14"/>
+          <w:szCs w:val="14"/>
+        </w:rPr>
+        <w:t>PLANTA MONTERREY</w:t>
+      </w:r>
+      <w:r>
+        <w:rPr>
+          <w:rFonts w:ascii="Arial Narrow" w:hAnsi="Arial Narrow" w:cs="Arial"/>
+          <w:b w:val="0"/>
+          <w:bCs w:val="0"/>
+          <w:i w:val="0"/>
+          <w:iCs w:val="0"/>
+          <w:sz w:val="14"/>
+          <w:szCs w:val="14"/>
+        </w:rPr>
+        <w:t>, tal como se específica en las cláusulas y anexos de este instrumento</w:t>
+      </w:r>
+      <w:r>
+        <w:rPr>
+          <w:rFonts w:ascii="Arial Narrow" w:hAnsi="Arial Narrow" w:cs="Arial"/>
+          <w:b w:val="0"/>
+          <w:bCs w:val="0"/>
+          <w:i w:val="0"/>
+          <w:iCs w:val="0"/>
+          <w:sz w:val="14"/>
+          <w:szCs w:val="14"/>
+        </w:rPr>
+        <w:t>.</w:t>
+      </w:r>
+      <w:r>
+        <w:rPr>
+          <w:rFonts w:ascii="Arial Narrow" w:hAnsi="Arial Narrow" w:cs="Arial"/>
+          <w:b w:val="0"/>
+          <w:bCs w:val="0"/>
+          <w:i w:val="0"/>
+          <w:iCs w:val="0"/>
+          <w:sz w:val="14"/>
+          <w:szCs w:val="14"/>
+        </w:rPr>
+        <w:t xml:space="preserve"> f) </w:t>
+      </w:r>
+      <w:r>
+        <w:rPr>
+          <w:rFonts w:ascii="Arial Narrow" w:hAnsi="Arial Narrow" w:cs="Arial"/>
+          <w:b w:val="0"/>
+          <w:bCs w:val="0"/>
+          <w:i w:val="0"/>
+          <w:iCs w:val="0"/>
+          <w:sz w:val="14"/>
+          <w:szCs w:val="14"/>
+        </w:rPr>
+        <w:t xml:space="preserve">Los servicios </w:t>
+      </w:r>
+      <w:r>
+        <w:rPr>
+          <w:rFonts w:ascii="Arial Narrow" w:hAnsi="Arial Narrow" w:cs="Arial"/>
+          <w:b w:val="0"/>
+          <w:bCs w:val="0"/>
+          <w:i w:val="0"/>
+          <w:iCs w:val="0"/>
+          <w:sz w:val="14"/>
+          <w:szCs w:val="14"/>
+        </w:rPr>
+        <w:t xml:space="preserve">especializados </w:t>
+      </w:r>
+      <w:r>
+        <w:rPr>
+          <w:rFonts w:ascii="Arial Narrow" w:hAnsi="Arial Narrow" w:cs="Arial"/>
+          <w:b w:val="0"/>
+          <w:bCs w:val="0"/>
+          <w:i w:val="0"/>
+          <w:iCs w:val="0"/>
+          <w:sz w:val="14"/>
+          <w:szCs w:val="14"/>
+        </w:rPr>
+        <w:t>contratados no forman parte de su objeto social ni de su actividad económica preponderante.</w:t>
+      </w:r>
+      <w:r>
+        <w:rPr>
+          <w:rFonts w:ascii="Arial Narrow" w:hAnsi="Arial Narrow" w:cs="Arial"/>
+          <w:b w:val="0"/>
+          <w:bCs w:val="0"/>
+          <w:i w:val="0"/>
+          <w:iCs w:val="0"/>
+          <w:sz w:val="14"/>
+          <w:szCs w:val="14"/>
+        </w:rPr>
+        <w:t xml:space="preserve"> g) </w:t>
+      </w:r>
+      <w:r>
+        <w:rPr>
+          <w:rFonts w:ascii="Arial Narrow" w:hAnsi="Arial Narrow" w:cs="Arial"/>
+          <w:b w:val="0"/>
+          <w:bCs w:val="0"/>
+          <w:i w:val="0"/>
+          <w:iCs w:val="0"/>
+          <w:sz w:val="14"/>
+          <w:szCs w:val="14"/>
+        </w:rPr>
+        <w:t xml:space="preserve">Es su voluntad celebrar el presente </w:t>
+      </w:r>
+      <w:r>
+        <w:rPr>
+          <w:rFonts w:ascii="Arial Narrow" w:hAnsi="Arial Narrow" w:cs="Arial"/>
+          <w:b w:val="0"/>
+          <w:bCs w:val="0"/>
+          <w:i w:val="0"/>
+          <w:iCs w:val="0"/>
+          <w:sz w:val="14"/>
+          <w:szCs w:val="14"/>
+        </w:rPr>
+        <w:t>contrato</w:t>
+      </w:r>
+      <w:r>
+        <w:rPr>
+          <w:rFonts w:ascii="Arial Narrow" w:hAnsi="Arial Narrow" w:cs="Arial"/>
+          <w:b w:val="0"/>
+          <w:bCs w:val="0"/>
+          <w:i w:val="0"/>
+          <w:iCs w:val="0"/>
+          <w:sz w:val="14"/>
+          <w:szCs w:val="14"/>
+        </w:rPr>
+        <w:t xml:space="preserve"> con </w:t>
+      </w:r>
+      <w:r>
+        <w:rPr>
+          <w:rFonts w:ascii="Arial Narrow" w:hAnsi="Arial Narrow" w:cs="Arial"/>
+          <w:i w:val="0"/>
+          <w:iCs w:val="0"/>
+          <w:sz w:val="14"/>
+          <w:szCs w:val="14"/>
+        </w:rPr>
+        <w:t>EL PRESTADOR</w:t>
+      </w:r>
+      <w:r>
+        <w:rPr>
+          <w:rFonts w:ascii="Arial Narrow" w:hAnsi="Arial Narrow" w:cs="Arial"/>
+          <w:b w:val="0"/>
+          <w:bCs w:val="0"/>
+          <w:i w:val="0"/>
+          <w:iCs w:val="0"/>
+          <w:sz w:val="14"/>
+          <w:szCs w:val="14"/>
+        </w:rPr>
+        <w:t>, bajo los tér</w:t>
+      </w:r>
+      <w:r>
+        <w:rPr>
+          <w:rFonts w:ascii="Arial Narrow" w:hAnsi="Arial Narrow" w:cs="Arial"/>
+          <w:b w:val="0"/>
+          <w:bCs w:val="0"/>
+          <w:i w:val="0"/>
+          <w:iCs w:val="0"/>
+          <w:sz w:val="14"/>
+          <w:szCs w:val="14"/>
+        </w:rPr>
+        <w:t>minos y condiciones aquí pactado</w:t>
+      </w:r>
+      <w:r>
+        <w:rPr>
+          <w:rFonts w:ascii="Arial Narrow" w:hAnsi="Arial Narrow" w:cs="Arial"/>
+          <w:b w:val="0"/>
+          <w:bCs w:val="0"/>
+          <w:i w:val="0"/>
+          <w:iCs w:val="0"/>
+          <w:sz w:val="14"/>
+          <w:szCs w:val="14"/>
+        </w:rPr>
+        <w:t>s.</w:t>
+      </w:r>
+      <w:r>
+        <w:rPr>
+          <w:rFonts w:ascii="Arial Narrow" w:hAnsi="Arial Narrow" w:cs="Arial"/>
+          <w:b w:val="0"/>
+          <w:bCs w:val="0"/>
+          <w:i w:val="0"/>
+          <w:iCs w:val="0"/>
+          <w:sz w:val="14"/>
+          <w:szCs w:val="14"/>
+        </w:rPr>
+        <w:t xml:space="preserve"> </w:t>
+      </w:r>
+      <w:r>
+        <w:rPr>
+          <w:rFonts w:ascii="Arial Narrow" w:hAnsi="Arial Narrow" w:cs="Arial"/>
+          <w:i w:val="0"/>
+          <w:iCs w:val="0"/>
+          <w:sz w:val="14"/>
+          <w:szCs w:val="14"/>
+        </w:rPr>
+        <w:t xml:space="preserve">II. </w:t>
+      </w:r>
+      <w:r>
+        <w:rPr>
+          <w:rFonts w:ascii="Arial Narrow" w:hAnsi="Arial Narrow" w:cs="Arial"/>
+          <w:b w:val="0"/>
+          <w:bCs w:val="0"/>
+          <w:i w:val="0"/>
+          <w:iCs w:val="0"/>
+          <w:sz w:val="14"/>
+          <w:szCs w:val="14"/>
+        </w:rPr>
+        <w:t xml:space="preserve">Declara </w:t>
+      </w:r>
+      <w:r>
+        <w:rPr>
+          <w:rFonts w:ascii="Arial Narrow" w:hAnsi="Arial Narrow" w:cs="Arial"/>
+          <w:i w:val="0"/>
+          <w:iCs w:val="0"/>
+          <w:sz w:val="14"/>
+          <w:szCs w:val="14"/>
+        </w:rPr>
+        <w:t>EL PRESTADOR</w:t>
+      </w:r>
+      <w:r>
+        <w:rPr>
+          <w:rFonts w:ascii="Arial Narrow" w:hAnsi="Arial Narrow" w:cs="Arial"/>
+          <w:sz w:val="14"/>
+          <w:szCs w:val="14"/>
+        </w:rPr>
+        <w:t xml:space="preserve"> </w:t>
+      </w:r>
+      <w:r>
+        <w:rPr>
+          <w:rFonts w:ascii="Arial Narrow" w:hAnsi="Arial Narrow" w:cs="Arial"/>
+          <w:b w:val="0"/>
+          <w:bCs w:val="0"/>
+          <w:i w:val="0"/>
+          <w:iCs w:val="0"/>
+          <w:sz w:val="14"/>
+          <w:szCs w:val="14"/>
+        </w:rPr>
+        <w:t>que</w:t>
+      </w:r>
+      <w:r>
+        <w:rPr>
+          <w:rFonts w:ascii="Arial Narrow" w:hAnsi="Arial Narrow" w:cs="Arial"/>
+          <w:b w:val="0"/>
+          <w:bCs w:val="0"/>
+          <w:i w:val="0"/>
+          <w:iCs w:val="0"/>
+          <w:sz w:val="14"/>
+          <w:szCs w:val="14"/>
+        </w:rPr>
+        <w:t>:</w:t>
+      </w:r>
+      <w:r>
+        <w:rPr>
+          <w:rFonts w:ascii="Arial Narrow" w:hAnsi="Arial Narrow" w:cs="Arial"/>
+          <w:b w:val="0"/>
+          <w:bCs w:val="0"/>
+          <w:i w:val="0"/>
+          <w:iCs w:val="0"/>
+          <w:sz w:val="14"/>
+          <w:szCs w:val="14"/>
+        </w:rPr>
+        <w:t xml:space="preserve"> a) Ser una sociedad legalmente constituida conforme a las leyes vigentes de los Estados Unidos Mexicanos. b) Su representante cuenta con facultades suficientes para la celebración del presente Contrato, mismas que a la fecha no le han sido revocadas, modificadas o restringidas en forma alguna. c) Señala como domicilio para los fines y efectos legales el ubicado en </w:t>
+      </w:r>
+      <w:r>
+        <w:rPr>
+          <w:rFonts w:ascii="Arial Narrow" w:hAnsi="Arial Narrow" w:cs="Arial"/>
+          <w:b w:val="0"/>
+          <w:bCs w:val="0"/>
+          <w:i w:val="0"/>
+          <w:iCs w:val="0"/>
+          <w:sz w:val="14"/>
+          <w:szCs w:val="14"/>
+        </w:rPr>
+        <w:t xml:space="preserve">{domicilio} </w:t>
+      </w:r>
+      <w:r>
+        <w:rPr>
+          <w:rFonts w:ascii="Arial Narrow" w:hAnsi="Arial Narrow" w:cs="Arial"/>
+          <w:b w:val="0"/>
+          <w:bCs w:val="0"/>
+          <w:i w:val="0"/>
+          <w:iCs w:val="0"/>
+          <w:sz w:val="14"/>
+          <w:szCs w:val="14"/>
+        </w:rPr>
+        <w:t xml:space="preserve">d) </w:t>
+      </w:r>
+      <w:r>
+        <w:rPr>
+          <w:rFonts w:ascii="Arial Narrow" w:hAnsi="Arial Narrow" w:cs="Arial"/>
+          <w:b w:val="0"/>
+          <w:bCs w:val="0"/>
+          <w:i w:val="0"/>
+          <w:iCs w:val="0"/>
+          <w:sz w:val="14"/>
+          <w:szCs w:val="14"/>
+        </w:rPr>
+        <w:t xml:space="preserve">Se encuentra inscrito en el Registro Federal de Contribuyentes con la clave </w:t>
+      </w:r>
+      <w:r>
+        <w:rPr>
+          <w:rFonts w:ascii="Arial Narrow" w:eastAsiaTheme="minorHAnsi" w:hAnsi="Arial Narrow" w:cs="Arial"/>
+          <w:b w:val="0"/>
+          <w:bCs w:val="0"/>
+          <w:i w:val="0"/>
+          <w:iCs w:val="0"/>
+          <w:color w:val="000000" w:themeColor="text1"/>
+          <w:sz w:val="14"/>
+          <w:szCs w:val="14"/>
+          <w:lang w:eastAsia="en-US"/>
         </w:rPr>
         <w:t>{</w:t>
       </w:r>
-      <w:r>
-        <w:rPr>
-          <w:rFonts w:ascii="Arial Narrow" w:hAnsi="Arial Narrow" w:cs="Arial"/>
-          <w:i w:val="0"/>
-          <w:iCs w:val="0"/>
-          <w:sz w:val="14"/>
-          <w:szCs w:val="14"/>
-          <w:highlight w:val="red"/>
-        </w:rPr>
-        <w:t>objeto</w:t>
-      </w:r>
-      <w:r>
-        <w:rPr>
-          <w:rFonts w:ascii="Arial Narrow" w:hAnsi="Arial Narrow" w:cs="Arial"/>
-          <w:i w:val="0"/>
-          <w:iCs w:val="0"/>
-          <w:sz w:val="14"/>
-          <w:szCs w:val="14"/>
-          <w:highlight w:val="red"/>
+      <w:proofErr w:type="spellStart"/>
+      <w:r>
+        <w:rPr>
+          <w:rFonts w:ascii="Arial Narrow" w:eastAsiaTheme="minorHAnsi" w:hAnsi="Arial Narrow" w:cs="Arial"/>
+          <w:b w:val="0"/>
+          <w:bCs w:val="0"/>
+          <w:i w:val="0"/>
+          <w:iCs w:val="0"/>
+          <w:color w:val="000000" w:themeColor="text1"/>
+          <w:sz w:val="14"/>
+          <w:szCs w:val="14"/>
+          <w:lang w:eastAsia="en-US"/>
+        </w:rPr>
+        <w:t>rfc</w:t>
+      </w:r>
+      <w:proofErr w:type="spellEnd"/>
+      <w:r>
+        <w:rPr>
+          <w:rFonts w:ascii="Arial Narrow" w:eastAsiaTheme="minorHAnsi" w:hAnsi="Arial Narrow" w:cs="Arial"/>
+          <w:b w:val="0"/>
+          <w:bCs w:val="0"/>
+          <w:i w:val="0"/>
+          <w:iCs w:val="0"/>
+          <w:color w:val="000000" w:themeColor="text1"/>
+          <w:sz w:val="14"/>
+          <w:szCs w:val="14"/>
+          <w:lang w:eastAsia="en-US"/>
+        </w:rPr>
+        <w:t xml:space="preserve">} </w:t>
+      </w:r>
+      <w:r>
+        <w:rPr>
+          <w:rFonts w:ascii="Arial Narrow" w:eastAsiaTheme="minorHAnsi" w:hAnsi="Arial Narrow" w:cs="Arial"/>
+          <w:b w:val="0"/>
+          <w:bCs w:val="0"/>
+          <w:i w:val="0"/>
+          <w:iCs w:val="0"/>
+          <w:color w:val="000000" w:themeColor="text1"/>
+          <w:sz w:val="14"/>
+          <w:szCs w:val="14"/>
+          <w:lang w:eastAsia="en-US"/>
+        </w:rPr>
+        <w:t xml:space="preserve">y cuenta con registro patronal ante el </w:t>
+      </w:r>
+      <w:r>
+        <w:rPr>
+          <w:rFonts w:ascii="Arial Narrow" w:hAnsi="Arial Narrow" w:cs="Arial"/>
+          <w:b w:val="0"/>
+          <w:bCs w:val="0"/>
+          <w:i w:val="0"/>
+          <w:iCs w:val="0"/>
+          <w:color w:val="000000" w:themeColor="text1"/>
+          <w:sz w:val="14"/>
+          <w:szCs w:val="14"/>
+        </w:rPr>
+        <w:t>Instituto Mexicano del Seguro Social</w:t>
+      </w:r>
+      <w:r>
+        <w:rPr>
+          <w:rFonts w:ascii="Arial Narrow" w:hAnsi="Arial Narrow" w:cs="Arial"/>
+          <w:b w:val="0"/>
+          <w:bCs w:val="0"/>
+          <w:i w:val="0"/>
+          <w:iCs w:val="0"/>
+          <w:color w:val="000000" w:themeColor="text1"/>
+          <w:sz w:val="14"/>
+          <w:szCs w:val="14"/>
+        </w:rPr>
+        <w:t xml:space="preserve"> bajo el número </w:t>
+      </w:r>
+      <w:r>
+        <w:rPr>
+          <w:rFonts w:ascii="Arial Narrow" w:hAnsi="Arial Narrow" w:cs="Arial"/>
+          <w:b w:val="0"/>
+          <w:bCs w:val="0"/>
+          <w:i w:val="0"/>
+          <w:iCs w:val="0"/>
+          <w:color w:val="000000" w:themeColor="text1"/>
+          <w:sz w:val="14"/>
+          <w:szCs w:val="14"/>
+        </w:rPr>
+        <w:t>{</w:t>
+      </w:r>
+      <w:proofErr w:type="spellStart"/>
+      <w:r>
+        <w:rPr>
+          <w:rFonts w:ascii="Arial Narrow" w:hAnsi="Arial Narrow" w:cs="Arial"/>
+          <w:b w:val="0"/>
+          <w:bCs w:val="0"/>
+          <w:i w:val="0"/>
+          <w:iCs w:val="0"/>
+          <w:color w:val="000000" w:themeColor="text1"/>
+          <w:sz w:val="14"/>
+          <w:szCs w:val="14"/>
+        </w:rPr>
+        <w:t>clave_patronal</w:t>
+      </w:r>
+      <w:proofErr w:type="spellEnd"/>
+      <w:r>
+        <w:rPr>
+          <w:rFonts w:ascii="Arial Narrow" w:hAnsi="Arial Narrow" w:cs="Arial"/>
+          <w:b w:val="0"/>
+          <w:bCs w:val="0"/>
+          <w:i w:val="0"/>
+          <w:iCs w:val="0"/>
+          <w:color w:val="000000" w:themeColor="text1"/>
+          <w:sz w:val="14"/>
+          <w:szCs w:val="14"/>
+        </w:rPr>
+        <w:t xml:space="preserve">} </w:t>
+      </w:r>
+      <w:r>
+        <w:rPr>
+          <w:rFonts w:ascii="Arial Narrow" w:hAnsi="Arial Narrow" w:cs="Arial"/>
+          <w:b w:val="0"/>
+          <w:bCs w:val="0"/>
+          <w:i w:val="0"/>
+          <w:iCs w:val="0"/>
+          <w:sz w:val="14"/>
+          <w:szCs w:val="14"/>
+        </w:rPr>
+        <w:t xml:space="preserve">e) Se </w:t>
+      </w:r>
+      <w:bookmarkStart w:id="1" w:name="_Hlk84539738"/>
+      <w:r>
+        <w:rPr>
+          <w:rFonts w:ascii="Arial Narrow" w:hAnsi="Arial Narrow" w:cs="Arial"/>
+          <w:b w:val="0"/>
+          <w:bCs w:val="0"/>
+          <w:i w:val="0"/>
+          <w:iCs w:val="0"/>
+          <w:sz w:val="14"/>
+          <w:szCs w:val="14"/>
+          <w:lang w:val="es-MX"/>
+        </w:rPr>
+        <w:t xml:space="preserve">encuentra inscrito en el padrón público de empresas de subcontratación de servicios u obras especializadas de la Secretaría del Trabajo y Previsión Social del Gobierno Federal (STPS), bajo el número de registro </w:t>
+      </w:r>
+      <w:r>
+        <w:rPr>
+          <w:rFonts w:ascii="Arial Narrow" w:hAnsi="Arial Narrow" w:cs="Arial"/>
+          <w:b w:val="0"/>
+          <w:bCs w:val="0"/>
+          <w:i w:val="0"/>
+          <w:iCs w:val="0"/>
+          <w:sz w:val="14"/>
+          <w:szCs w:val="14"/>
+          <w:lang w:val="es-MX"/>
+        </w:rPr>
+        <w:t xml:space="preserve">{repse} </w:t>
+      </w:r>
+      <w:r>
+        <w:rPr>
+          <w:rFonts w:ascii="Arial Narrow" w:hAnsi="Arial Narrow" w:cs="Arial"/>
+          <w:b w:val="0"/>
+          <w:bCs w:val="0"/>
+          <w:i w:val="0"/>
+          <w:iCs w:val="0"/>
+          <w:sz w:val="14"/>
+          <w:szCs w:val="14"/>
+          <w:lang w:val="es-MX"/>
+        </w:rPr>
+        <w:t xml:space="preserve">con lo cual ampara su legal operación en todo el territorio nacional y en el Estado de </w:t>
+      </w:r>
+      <w:bookmarkEnd w:id="1"/>
+      <w:r>
+        <w:rPr>
+          <w:rFonts w:ascii="Arial Narrow" w:hAnsi="Arial Narrow" w:cs="Arial"/>
+          <w:b w:val="0"/>
+          <w:bCs w:val="0"/>
+          <w:i w:val="0"/>
+          <w:iCs w:val="0"/>
+          <w:sz w:val="14"/>
+          <w:szCs w:val="14"/>
+          <w:lang w:val="es-MX"/>
+        </w:rPr>
+        <w:t>Nuevo León</w:t>
+      </w:r>
+      <w:r>
+        <w:rPr>
+          <w:rFonts w:ascii="Arial Narrow" w:hAnsi="Arial Narrow" w:cs="Arial"/>
+          <w:b w:val="0"/>
+          <w:bCs w:val="0"/>
+          <w:i w:val="0"/>
+          <w:iCs w:val="0"/>
+          <w:sz w:val="14"/>
+          <w:szCs w:val="14"/>
+          <w:lang w:val="es-MX"/>
+        </w:rPr>
+        <w:t xml:space="preserve">. f) </w:t>
+      </w:r>
+      <w:r>
+        <w:rPr>
+          <w:rFonts w:ascii="Arial Narrow" w:hAnsi="Arial Narrow" w:cs="Arial"/>
+          <w:b w:val="0"/>
+          <w:bCs w:val="0"/>
+          <w:i w:val="0"/>
+          <w:iCs w:val="0"/>
+          <w:color w:val="000000"/>
+          <w:sz w:val="14"/>
+          <w:szCs w:val="14"/>
+        </w:rPr>
+        <w:t>C</w:t>
+      </w:r>
+      <w:r>
+        <w:rPr>
+          <w:rFonts w:ascii="Arial Narrow" w:hAnsi="Arial Narrow" w:cs="Arial"/>
+          <w:b w:val="0"/>
+          <w:bCs w:val="0"/>
+          <w:i w:val="0"/>
+          <w:iCs w:val="0"/>
+          <w:color w:val="000000"/>
+          <w:sz w:val="14"/>
+          <w:szCs w:val="14"/>
+        </w:rPr>
+        <w:t xml:space="preserve">uenta </w:t>
+      </w:r>
+      <w:r>
+        <w:rPr>
+          <w:rFonts w:ascii="Arial Narrow" w:hAnsi="Arial Narrow" w:cs="Arial"/>
+          <w:b w:val="0"/>
+          <w:bCs w:val="0"/>
+          <w:i w:val="0"/>
+          <w:iCs w:val="0"/>
+          <w:color w:val="000000"/>
+          <w:sz w:val="14"/>
+          <w:szCs w:val="14"/>
+        </w:rPr>
+        <w:t>con la capacidad jurídica, técnica y económica suficiente, una organización adecuada, experiencia, prestigio, recursos humanos y herramientas, así como personal técnico con excelente capacitación y ampliamente experimentado para contratar y obligarse a la ejecución de los servicios que por este contrato se le encomiendan</w:t>
+      </w:r>
+      <w:r>
+        <w:rPr>
+          <w:rFonts w:ascii="Arial Narrow" w:hAnsi="Arial Narrow" w:cs="Arial"/>
+          <w:b w:val="0"/>
+          <w:bCs w:val="0"/>
+          <w:i w:val="0"/>
+          <w:iCs w:val="0"/>
+          <w:color w:val="000000" w:themeColor="text1"/>
+          <w:sz w:val="14"/>
+          <w:szCs w:val="14"/>
+        </w:rPr>
+        <w:t>.</w:t>
+      </w:r>
+      <w:r>
+        <w:rPr>
+          <w:rFonts w:ascii="Arial Narrow" w:hAnsi="Arial Narrow" w:cs="Arial"/>
+          <w:b w:val="0"/>
+          <w:bCs w:val="0"/>
+          <w:i w:val="0"/>
+          <w:iCs w:val="0"/>
+          <w:color w:val="000000" w:themeColor="text1"/>
+          <w:sz w:val="14"/>
+          <w:szCs w:val="14"/>
+        </w:rPr>
+        <w:t xml:space="preserve"> g) </w:t>
+      </w:r>
+      <w:r>
+        <w:rPr>
+          <w:rFonts w:ascii="Arial Narrow" w:hAnsi="Arial Narrow" w:cs="Arial"/>
+          <w:b w:val="0"/>
+          <w:bCs w:val="0"/>
+          <w:i w:val="0"/>
+          <w:iCs w:val="0"/>
+          <w:color w:val="000000" w:themeColor="text1"/>
+          <w:sz w:val="14"/>
+          <w:szCs w:val="14"/>
+        </w:rPr>
+        <w:t xml:space="preserve">Conoce el sitio, la naturaleza y condiciones del lugar donde </w:t>
+      </w:r>
+      <w:r>
+        <w:rPr>
+          <w:rFonts w:ascii="Arial Narrow" w:hAnsi="Arial Narrow" w:cs="Arial"/>
+          <w:b w:val="0"/>
+          <w:bCs w:val="0"/>
+          <w:i w:val="0"/>
+          <w:iCs w:val="0"/>
+          <w:color w:val="000000" w:themeColor="text1"/>
+          <w:sz w:val="14"/>
+          <w:szCs w:val="14"/>
+        </w:rPr>
+        <w:t xml:space="preserve">se </w:t>
+      </w:r>
+      <w:r>
+        <w:rPr>
+          <w:rFonts w:ascii="Arial Narrow" w:hAnsi="Arial Narrow" w:cs="Arial"/>
+          <w:b w:val="0"/>
+          <w:bCs w:val="0"/>
+          <w:i w:val="0"/>
+          <w:iCs w:val="0"/>
+          <w:color w:val="000000" w:themeColor="text1"/>
+          <w:sz w:val="14"/>
+          <w:szCs w:val="14"/>
+        </w:rPr>
+        <w:t>desarrollará</w:t>
+      </w:r>
+      <w:r>
+        <w:rPr>
+          <w:rFonts w:ascii="Arial Narrow" w:hAnsi="Arial Narrow" w:cs="Arial"/>
+          <w:b w:val="0"/>
+          <w:bCs w:val="0"/>
+          <w:i w:val="0"/>
+          <w:iCs w:val="0"/>
+          <w:color w:val="000000" w:themeColor="text1"/>
+          <w:sz w:val="14"/>
+          <w:szCs w:val="14"/>
+        </w:rPr>
+        <w:t>n</w:t>
+      </w:r>
+      <w:r>
+        <w:rPr>
+          <w:rFonts w:ascii="Arial Narrow" w:hAnsi="Arial Narrow" w:cs="Arial"/>
+          <w:b w:val="0"/>
+          <w:bCs w:val="0"/>
+          <w:i w:val="0"/>
+          <w:iCs w:val="0"/>
+          <w:color w:val="000000" w:themeColor="text1"/>
+          <w:sz w:val="14"/>
+          <w:szCs w:val="14"/>
+        </w:rPr>
+        <w:t xml:space="preserve"> los servicios contratados.</w:t>
+      </w:r>
+      <w:r>
+        <w:rPr>
+          <w:rFonts w:ascii="Arial Narrow" w:hAnsi="Arial Narrow" w:cs="Arial"/>
+          <w:b w:val="0"/>
+          <w:bCs w:val="0"/>
+          <w:i w:val="0"/>
+          <w:iCs w:val="0"/>
+          <w:sz w:val="14"/>
+          <w:szCs w:val="14"/>
+        </w:rPr>
+        <w:t xml:space="preserve"> h) </w:t>
+      </w:r>
+      <w:r>
+        <w:rPr>
+          <w:rFonts w:ascii="Arial Narrow" w:hAnsi="Arial Narrow" w:cs="Arial"/>
+          <w:b w:val="0"/>
+          <w:bCs w:val="0"/>
+          <w:i w:val="0"/>
+          <w:iCs w:val="0"/>
+          <w:sz w:val="14"/>
+          <w:szCs w:val="14"/>
+        </w:rPr>
+        <w:t xml:space="preserve">Para el cumplimiento de este contrato participarán un total aproximado de </w:t>
+      </w:r>
+      <w:r>
+        <w:rPr>
+          <w:rFonts w:ascii="Arial Narrow" w:hAnsi="Arial Narrow" w:cs="Arial"/>
+          <w:b w:val="0"/>
+          <w:bCs w:val="0"/>
+          <w:i w:val="0"/>
+          <w:iCs w:val="0"/>
+          <w:sz w:val="14"/>
+          <w:szCs w:val="14"/>
+        </w:rPr>
+        <w:t>{trabajadores}</w:t>
+      </w:r>
+      <w:r>
+        <w:rPr>
+          <w:rFonts w:ascii="Arial Narrow" w:hAnsi="Arial Narrow" w:cs="Arial"/>
+          <w:b w:val="0"/>
+          <w:bCs w:val="0"/>
+          <w:i w:val="0"/>
+          <w:iCs w:val="0"/>
+          <w:sz w:val="14"/>
+          <w:szCs w:val="14"/>
+        </w:rPr>
+        <w:t>(</w:t>
+      </w:r>
+      <w:r>
+        <w:rPr>
+          <w:rFonts w:ascii="Arial Narrow" w:hAnsi="Arial Narrow" w:cs="Arial"/>
+          <w:b w:val="0"/>
+          <w:bCs w:val="0"/>
+          <w:i w:val="0"/>
+          <w:iCs w:val="0"/>
+          <w:sz w:val="14"/>
+          <w:szCs w:val="14"/>
+        </w:rPr>
+        <w:t>{</w:t>
+      </w:r>
+      <w:proofErr w:type="spellStart"/>
+      <w:r>
+        <w:rPr>
+          <w:rFonts w:ascii="Arial Narrow" w:hAnsi="Arial Narrow" w:cs="Arial"/>
+          <w:b w:val="0"/>
+          <w:bCs w:val="0"/>
+          <w:i w:val="0"/>
+          <w:iCs w:val="0"/>
+          <w:sz w:val="14"/>
+          <w:szCs w:val="14"/>
+        </w:rPr>
+        <w:t>trabajadoresLetra</w:t>
+      </w:r>
+      <w:proofErr w:type="spellEnd"/>
+      <w:r>
+        <w:rPr>
+          <w:rFonts w:ascii="Arial Narrow" w:hAnsi="Arial Narrow" w:cs="Arial"/>
+          <w:b w:val="0"/>
+          <w:bCs w:val="0"/>
+          <w:i w:val="0"/>
+          <w:iCs w:val="0"/>
+          <w:sz w:val="14"/>
+          <w:szCs w:val="14"/>
         </w:rPr>
         <w:t>}</w:t>
       </w:r>
       <w:r>
         <w:rPr>
           <w:rFonts w:ascii="Arial Narrow" w:hAnsi="Arial Narrow" w:cs="Arial"/>
-          <w:i w:val="0"/>
-          <w:iCs w:val="0"/>
+          <w:b w:val="0"/>
+          <w:bCs w:val="0"/>
+          <w:i w:val="0"/>
+          <w:iCs w:val="0"/>
+          <w:sz w:val="14"/>
+          <w:szCs w:val="14"/>
+        </w:rPr>
+        <w:t>) trabajadores bajo su dependencia o subordinación</w:t>
+      </w:r>
+      <w:r>
+        <w:rPr>
+          <w:rFonts w:ascii="Arial Narrow" w:hAnsi="Arial Narrow" w:cs="Arial"/>
+          <w:b w:val="0"/>
+          <w:bCs w:val="0"/>
+          <w:sz w:val="14"/>
+          <w:szCs w:val="14"/>
+        </w:rPr>
+        <w:t>.</w:t>
+      </w:r>
+      <w:r>
+        <w:rPr>
+          <w:rFonts w:ascii="Arial Narrow" w:hAnsi="Arial Narrow" w:cs="Arial"/>
+          <w:color w:val="000000" w:themeColor="text1"/>
           <w:sz w:val="14"/>
           <w:szCs w:val="14"/>
         </w:rPr>
@@ -917,52 +1645,161 @@
           <w:bCs w:val="0"/>
           <w:i w:val="0"/>
           <w:iCs w:val="0"/>
-          <w:sz w:val="14"/>
-          <w:szCs w:val="14"/>
-        </w:rPr>
-        <w:t>EN</w:t>
-      </w:r>
-      <w:r>
-        <w:rPr>
-          <w:rFonts w:ascii="Arial Narrow" w:hAnsi="Arial Narrow" w:cs="Arial"/>
-          <w:b w:val="0"/>
-          <w:bCs w:val="0"/>
-          <w:i w:val="0"/>
-          <w:iCs w:val="0"/>
-          <w:sz w:val="14"/>
-          <w:szCs w:val="14"/>
+          <w:color w:val="000000" w:themeColor="text1"/>
+          <w:sz w:val="14"/>
+          <w:szCs w:val="14"/>
+        </w:rPr>
+        <w:t>i) E</w:t>
+      </w:r>
+      <w:r>
+        <w:rPr>
+          <w:rFonts w:ascii="Arial Narrow" w:hAnsi="Arial Narrow" w:cs="Arial"/>
+          <w:b w:val="0"/>
+          <w:bCs w:val="0"/>
+          <w:i w:val="0"/>
+          <w:iCs w:val="0"/>
+          <w:color w:val="000000" w:themeColor="text1"/>
+          <w:sz w:val="14"/>
+          <w:szCs w:val="14"/>
+          <w:lang w:val="es-ES_tradnl"/>
+        </w:rPr>
+        <w:t xml:space="preserve">s su voluntad celebrar el presente instrumento con </w:t>
+      </w:r>
+      <w:r>
+        <w:rPr>
+          <w:rFonts w:ascii="Arial Narrow" w:hAnsi="Arial Narrow" w:cs="Arial"/>
+          <w:i w:val="0"/>
+          <w:iCs w:val="0"/>
+          <w:color w:val="000000" w:themeColor="text1"/>
+          <w:sz w:val="14"/>
+          <w:szCs w:val="14"/>
+          <w:lang w:val="es-ES_tradnl"/>
+        </w:rPr>
+        <w:t>EL CLIENTE</w:t>
+      </w:r>
+      <w:r>
+        <w:rPr>
+          <w:rFonts w:ascii="Arial Narrow" w:hAnsi="Arial Narrow" w:cs="Arial"/>
+          <w:b w:val="0"/>
+          <w:bCs w:val="0"/>
+          <w:i w:val="0"/>
+          <w:iCs w:val="0"/>
+          <w:color w:val="000000" w:themeColor="text1"/>
+          <w:sz w:val="14"/>
+          <w:szCs w:val="14"/>
+          <w:lang w:val="es-ES_tradnl"/>
+        </w:rPr>
+        <w:t xml:space="preserve">, bajo los términos y condiciones aquí pactados </w:t>
+      </w:r>
+      <w:r>
+        <w:rPr>
+          <w:rFonts w:ascii="Arial Narrow" w:hAnsi="Arial Narrow" w:cs="Arial"/>
+          <w:i w:val="0"/>
+          <w:iCs w:val="0"/>
+          <w:color w:val="000000" w:themeColor="text1"/>
+          <w:sz w:val="14"/>
+          <w:szCs w:val="14"/>
+          <w:lang w:val="es-ES_tradnl"/>
+        </w:rPr>
+        <w:t>II.</w:t>
+      </w:r>
+      <w:r>
+        <w:rPr>
+          <w:rFonts w:ascii="Arial Narrow" w:hAnsi="Arial Narrow" w:cs="Arial"/>
+          <w:b w:val="0"/>
+          <w:bCs w:val="0"/>
+          <w:i w:val="0"/>
+          <w:iCs w:val="0"/>
+          <w:color w:val="000000" w:themeColor="text1"/>
+          <w:sz w:val="14"/>
+          <w:szCs w:val="14"/>
+          <w:lang w:val="es-ES_tradnl"/>
         </w:rPr>
         <w:t xml:space="preserve"> </w:t>
       </w:r>
       <w:r>
         <w:rPr>
           <w:rFonts w:ascii="Arial Narrow" w:hAnsi="Arial Narrow" w:cs="Arial"/>
-          <w:i w:val="0"/>
-          <w:iCs w:val="0"/>
-          <w:sz w:val="14"/>
-          <w:szCs w:val="14"/>
-        </w:rPr>
-        <w:t>PLANTA MONTERREY</w:t>
-      </w:r>
-      <w:r>
-        <w:rPr>
-          <w:rFonts w:ascii="Arial Narrow" w:hAnsi="Arial Narrow" w:cs="Arial"/>
-          <w:b w:val="0"/>
-          <w:bCs w:val="0"/>
-          <w:i w:val="0"/>
-          <w:iCs w:val="0"/>
-          <w:sz w:val="14"/>
-          <w:szCs w:val="14"/>
-        </w:rPr>
-        <w:t>, tal como se específica en las cláusulas y anexos de este instrumento</w:t>
-      </w:r>
-      <w:r>
-        <w:rPr>
-          <w:rFonts w:ascii="Arial Narrow" w:hAnsi="Arial Narrow" w:cs="Arial"/>
-          <w:b w:val="0"/>
-          <w:bCs w:val="0"/>
-          <w:i w:val="0"/>
-          <w:iCs w:val="0"/>
+          <w:b w:val="0"/>
+          <w:bCs w:val="0"/>
+          <w:i w:val="0"/>
+          <w:iCs w:val="0"/>
+          <w:sz w:val="14"/>
+          <w:szCs w:val="14"/>
+        </w:rPr>
+        <w:t>D</w:t>
+      </w:r>
+      <w:r>
+        <w:rPr>
+          <w:rFonts w:ascii="Arial Narrow" w:hAnsi="Arial Narrow" w:cs="Arial"/>
+          <w:b w:val="0"/>
+          <w:bCs w:val="0"/>
+          <w:i w:val="0"/>
+          <w:iCs w:val="0"/>
+          <w:sz w:val="14"/>
+          <w:szCs w:val="14"/>
+        </w:rPr>
+        <w:t>eclaran las Partes, de manera conjunta, que:</w:t>
+      </w:r>
+      <w:r>
+        <w:rPr>
+          <w:rFonts w:ascii="Arial Narrow" w:hAnsi="Arial Narrow" w:cs="Arial"/>
+          <w:b w:val="0"/>
+          <w:bCs w:val="0"/>
+          <w:i w:val="0"/>
+          <w:iCs w:val="0"/>
+          <w:sz w:val="14"/>
+          <w:szCs w:val="14"/>
+        </w:rPr>
+        <w:t xml:space="preserve"> a) </w:t>
+      </w:r>
+      <w:r>
+        <w:rPr>
+          <w:rFonts w:ascii="Arial Narrow" w:hAnsi="Arial Narrow" w:cs="Arial"/>
+          <w:b w:val="0"/>
+          <w:bCs w:val="0"/>
+          <w:i w:val="0"/>
+          <w:iCs w:val="0"/>
+          <w:spacing w:val="-3"/>
+          <w:sz w:val="14"/>
+          <w:szCs w:val="14"/>
+        </w:rPr>
+        <w:t>Entienden de manera clara y precisa el alcance de este instrumento, y que en su otorgamiento y formalización no existe dolo, error, lesión, mala fe o cualquier otro vicio en el consentimiento o la voluntad que pudiera afectar este contrato.</w:t>
+      </w:r>
+      <w:r>
+        <w:rPr>
+          <w:rFonts w:ascii="Arial Narrow" w:hAnsi="Arial Narrow" w:cs="Arial"/>
+          <w:b w:val="0"/>
+          <w:bCs w:val="0"/>
+          <w:i w:val="0"/>
+          <w:iCs w:val="0"/>
+          <w:spacing w:val="-3"/>
+          <w:sz w:val="14"/>
+          <w:szCs w:val="14"/>
+        </w:rPr>
+        <w:t xml:space="preserve"> b) Se </w:t>
+      </w:r>
+      <w:r>
+        <w:rPr>
+          <w:rFonts w:ascii="Arial Narrow" w:hAnsi="Arial Narrow" w:cs="Arial"/>
+          <w:b w:val="0"/>
+          <w:bCs w:val="0"/>
+          <w:i w:val="0"/>
+          <w:iCs w:val="0"/>
+          <w:spacing w:val="-3"/>
+          <w:sz w:val="14"/>
+          <w:szCs w:val="14"/>
+        </w:rPr>
+        <w:t>reconocen recíprocamente su personalidad y autonomía, siendo que la formalización del presente no constituye ni generará entre ellas intermediación de ninguna especie y/o naturaleza, de conformidad con la Ley Federal del Trabajo</w:t>
+      </w:r>
+      <w:r>
+        <w:rPr>
+          <w:rFonts w:ascii="Arial Narrow" w:hAnsi="Arial Narrow" w:cs="Arial"/>
+          <w:b w:val="0"/>
+          <w:bCs w:val="0"/>
+          <w:i w:val="0"/>
+          <w:iCs w:val="0"/>
+          <w:spacing w:val="-3"/>
           <w:sz w:val="14"/>
           <w:szCs w:val="14"/>
         </w:rPr>
@@ -971,152 +1808,6 @@
       <w:r>
         <w:rPr>
           <w:rFonts w:ascii="Arial Narrow" w:hAnsi="Arial Narrow" w:cs="Arial"/>
-          <w:b w:val="0"/>
-          <w:bCs w:val="0"/>
-          <w:i w:val="0"/>
-          <w:iCs w:val="0"/>
-          <w:sz w:val="14"/>
-          <w:szCs w:val="14"/>
-        </w:rPr>
-        <w:t xml:space="preserve"> f) </w:t>
-      </w:r>
-      <w:r>
-        <w:rPr>
-          <w:rFonts w:ascii="Arial Narrow" w:hAnsi="Arial Narrow" w:cs="Arial"/>
-          <w:b w:val="0"/>
-          <w:bCs w:val="0"/>
-          <w:i w:val="0"/>
-          <w:iCs w:val="0"/>
-          <w:sz w:val="14"/>
-          <w:szCs w:val="14"/>
-        </w:rPr>
-        <w:t xml:space="preserve">Los servicios </w:t>
-      </w:r>
-      <w:r>
-        <w:rPr>
-          <w:rFonts w:ascii="Arial Narrow" w:hAnsi="Arial Narrow" w:cs="Arial"/>
-          <w:b w:val="0"/>
-          <w:bCs w:val="0"/>
-          <w:i w:val="0"/>
-          <w:iCs w:val="0"/>
-          <w:sz w:val="14"/>
-          <w:szCs w:val="14"/>
-        </w:rPr>
-        <w:t xml:space="preserve">especializados </w:t>
-      </w:r>
-      <w:r>
-        <w:rPr>
-          <w:rFonts w:ascii="Arial Narrow" w:hAnsi="Arial Narrow" w:cs="Arial"/>
-          <w:b w:val="0"/>
-          <w:bCs w:val="0"/>
-          <w:i w:val="0"/>
-          <w:iCs w:val="0"/>
-          <w:sz w:val="14"/>
-          <w:szCs w:val="14"/>
-        </w:rPr>
-        <w:t>contratados no forman parte de su objeto social ni de su actividad económica preponderante.</w:t>
-      </w:r>
-      <w:r>
-        <w:rPr>
-          <w:rFonts w:ascii="Arial Narrow" w:hAnsi="Arial Narrow" w:cs="Arial"/>
-          <w:b w:val="0"/>
-          <w:bCs w:val="0"/>
-          <w:i w:val="0"/>
-          <w:iCs w:val="0"/>
-          <w:sz w:val="14"/>
-          <w:szCs w:val="14"/>
-        </w:rPr>
-        <w:t xml:space="preserve"> g) </w:t>
-      </w:r>
-      <w:r>
-        <w:rPr>
-          <w:rFonts w:ascii="Arial Narrow" w:hAnsi="Arial Narrow" w:cs="Arial"/>
-          <w:b w:val="0"/>
-          <w:bCs w:val="0"/>
-          <w:i w:val="0"/>
-          <w:iCs w:val="0"/>
-          <w:sz w:val="14"/>
-          <w:szCs w:val="14"/>
-        </w:rPr>
-        <w:t xml:space="preserve">Es su voluntad celebrar el presente </w:t>
-      </w:r>
-      <w:r>
-        <w:rPr>
-          <w:rFonts w:ascii="Arial Narrow" w:hAnsi="Arial Narrow" w:cs="Arial"/>
-          <w:b w:val="0"/>
-          <w:bCs w:val="0"/>
-          <w:i w:val="0"/>
-          <w:iCs w:val="0"/>
-          <w:sz w:val="14"/>
-          <w:szCs w:val="14"/>
-        </w:rPr>
-        <w:t>contrato</w:t>
-      </w:r>
-      <w:r>
-        <w:rPr>
-          <w:rFonts w:ascii="Arial Narrow" w:hAnsi="Arial Narrow" w:cs="Arial"/>
-          <w:b w:val="0"/>
-          <w:bCs w:val="0"/>
-          <w:i w:val="0"/>
-          <w:iCs w:val="0"/>
-          <w:sz w:val="14"/>
-          <w:szCs w:val="14"/>
-        </w:rPr>
-        <w:t xml:space="preserve"> con </w:t>
-      </w:r>
-      <w:r>
-        <w:rPr>
-          <w:rFonts w:ascii="Arial Narrow" w:hAnsi="Arial Narrow" w:cs="Arial"/>
-          <w:i w:val="0"/>
-          <w:iCs w:val="0"/>
-          <w:sz w:val="14"/>
-          <w:szCs w:val="14"/>
-        </w:rPr>
-        <w:t>EL PRESTADOR</w:t>
-      </w:r>
-      <w:r>
-        <w:rPr>
-          <w:rFonts w:ascii="Arial Narrow" w:hAnsi="Arial Narrow" w:cs="Arial"/>
-          <w:b w:val="0"/>
-          <w:bCs w:val="0"/>
-          <w:i w:val="0"/>
-          <w:iCs w:val="0"/>
-          <w:sz w:val="14"/>
-          <w:szCs w:val="14"/>
-        </w:rPr>
-        <w:t>, bajo los tér</w:t>
-      </w:r>
-      <w:r>
-        <w:rPr>
-          <w:rFonts w:ascii="Arial Narrow" w:hAnsi="Arial Narrow" w:cs="Arial"/>
-          <w:b w:val="0"/>
-          <w:bCs w:val="0"/>
-          <w:i w:val="0"/>
-          <w:iCs w:val="0"/>
-          <w:sz w:val="14"/>
-          <w:szCs w:val="14"/>
-        </w:rPr>
-        <w:t>minos y condiciones aquí pactado</w:t>
-      </w:r>
-      <w:r>
-        <w:rPr>
-          <w:rFonts w:ascii="Arial Narrow" w:hAnsi="Arial Narrow" w:cs="Arial"/>
-          <w:b w:val="0"/>
-          <w:bCs w:val="0"/>
-          <w:i w:val="0"/>
-          <w:iCs w:val="0"/>
-          <w:sz w:val="14"/>
-          <w:szCs w:val="14"/>
-        </w:rPr>
-        <w:t>s.</w:t>
-      </w:r>
-      <w:r>
-        <w:rPr>
-          <w:rFonts w:ascii="Arial Narrow" w:hAnsi="Arial Narrow" w:cs="Arial"/>
-          <w:b w:val="0"/>
-          <w:bCs w:val="0"/>
-          <w:i w:val="0"/>
-          <w:iCs w:val="0"/>
           <w:sz w:val="14"/>
           <w:szCs w:val="14"/>
         </w:rPr>
@@ -1125,38 +1816,35 @@
       <w:r>
         <w:rPr>
           <w:rFonts w:ascii="Arial Narrow" w:hAnsi="Arial Narrow" w:cs="Arial"/>
-          <w:i w:val="0"/>
-          <w:iCs w:val="0"/>
-          <w:sz w:val="14"/>
-          <w:szCs w:val="14"/>
-        </w:rPr>
-        <w:t xml:space="preserve">II. </w:t>
-      </w:r>
-      <w:r>
-        <w:rPr>
-          <w:rFonts w:ascii="Arial Narrow" w:hAnsi="Arial Narrow" w:cs="Arial"/>
-          <w:b w:val="0"/>
-          <w:bCs w:val="0"/>
-          <w:i w:val="0"/>
-          <w:iCs w:val="0"/>
-          <w:sz w:val="14"/>
-          <w:szCs w:val="14"/>
-        </w:rPr>
-        <w:t xml:space="preserve">Declara </w:t>
-      </w:r>
-      <w:r>
-        <w:rPr>
-          <w:rFonts w:ascii="Arial Narrow" w:hAnsi="Arial Narrow" w:cs="Arial"/>
-          <w:i w:val="0"/>
-          <w:iCs w:val="0"/>
-          <w:sz w:val="14"/>
-          <w:szCs w:val="14"/>
-        </w:rPr>
-        <w:t>EL PRESTADOR</w:t>
-      </w:r>
-      <w:r>
-        <w:rPr>
-          <w:rFonts w:ascii="Arial Narrow" w:hAnsi="Arial Narrow" w:cs="Arial"/>
+          <w:b w:val="0"/>
+          <w:bCs w:val="0"/>
+          <w:i w:val="0"/>
+          <w:iCs w:val="0"/>
+          <w:sz w:val="14"/>
+          <w:szCs w:val="14"/>
+        </w:rPr>
+        <w:t>c) Es su voluntad celebrar el presente acuerdo al tenor de las cláusulas siguientes</w:t>
+      </w:r>
+      <w:r>
+        <w:rPr>
+          <w:rFonts w:ascii="Arial Narrow" w:hAnsi="Arial Narrow" w:cs="Arial"/>
+          <w:b w:val="0"/>
+          <w:bCs w:val="0"/>
+          <w:i w:val="0"/>
+          <w:iCs w:val="0"/>
+          <w:sz w:val="14"/>
+          <w:szCs w:val="14"/>
+        </w:rPr>
+        <w:t>.</w:t>
+      </w:r>
+      <w:r>
+        <w:rPr>
+          <w:rFonts w:ascii="Arial Narrow" w:hAnsi="Arial Narrow" w:cs="Arial"/>
+          <w:b w:val="0"/>
+          <w:bCs w:val="0"/>
+          <w:i w:val="0"/>
+          <w:iCs w:val="0"/>
+          <w:spacing w:val="-3"/>
           <w:sz w:val="14"/>
           <w:szCs w:val="14"/>
         </w:rPr>
@@ -1165,77 +1853,120 @@
       <w:r>
         <w:rPr>
           <w:rFonts w:ascii="Arial Narrow" w:hAnsi="Arial Narrow" w:cs="Arial"/>
-          <w:b w:val="0"/>
-          <w:bCs w:val="0"/>
-          <w:i w:val="0"/>
-          <w:iCs w:val="0"/>
-          <w:sz w:val="14"/>
-          <w:szCs w:val="14"/>
-        </w:rPr>
-        <w:t>que</w:t>
-      </w:r>
-      <w:r>
-        <w:rPr>
-          <w:rFonts w:ascii="Arial Narrow" w:hAnsi="Arial Narrow" w:cs="Arial"/>
-          <w:b w:val="0"/>
-          <w:bCs w:val="0"/>
-          <w:i w:val="0"/>
-          <w:iCs w:val="0"/>
-          <w:sz w:val="14"/>
-          <w:szCs w:val="14"/>
-        </w:rPr>
-        <w:t>:</w:t>
-      </w:r>
-      <w:r>
-        <w:rPr>
-          <w:rFonts w:ascii="Arial Narrow" w:hAnsi="Arial Narrow" w:cs="Arial"/>
-          <w:b w:val="0"/>
-          <w:bCs w:val="0"/>
-          <w:i w:val="0"/>
-          <w:iCs w:val="0"/>
-          <w:sz w:val="14"/>
-          <w:szCs w:val="14"/>
-        </w:rPr>
-        <w:t xml:space="preserve"> a) Ser una sociedad legalmente constituida conforme a las leyes vigentes de los Estados Unidos Mexicanos. b) Su representante cuenta con facultades suficientes para la celebración del presente Contrato, mismas que a la fecha no le han sido revocadas, modificadas o restringidas en forma alguna. c) Señala como domicilio para los fines y efectos legales el ubicado en </w:t>
-      </w:r>
-      <w:r>
-        <w:rPr>
-          <w:rFonts w:ascii="Arial Narrow" w:hAnsi="Arial Narrow" w:cs="Arial"/>
-          <w:b w:val="0"/>
-          <w:bCs w:val="0"/>
-          <w:i w:val="0"/>
-          <w:iCs w:val="0"/>
-          <w:sz w:val="14"/>
-          <w:szCs w:val="14"/>
-          <w:highlight w:val="red"/>
-        </w:rPr>
-        <w:t>{</w:t>
-      </w:r>
-      <w:r>
-        <w:rPr>
-          <w:rFonts w:ascii="Arial Narrow" w:hAnsi="Arial Narrow" w:cs="Arial"/>
-          <w:b w:val="0"/>
-          <w:bCs w:val="0"/>
-          <w:i w:val="0"/>
-          <w:iCs w:val="0"/>
-          <w:sz w:val="14"/>
-          <w:szCs w:val="14"/>
-          <w:highlight w:val="red"/>
-        </w:rPr>
-        <w:t>domicilio</w:t>
-      </w:r>
-      <w:r>
-        <w:rPr>
-          <w:rFonts w:ascii="Arial Narrow" w:hAnsi="Arial Narrow" w:cs="Arial"/>
-          <w:b w:val="0"/>
-          <w:bCs w:val="0"/>
-          <w:i w:val="0"/>
-          <w:iCs w:val="0"/>
-          <w:sz w:val="14"/>
-          <w:szCs w:val="14"/>
-          <w:highlight w:val="red"/>
-        </w:rPr>
-        <w:t>}</w:t>
+          <w:i w:val="0"/>
+          <w:sz w:val="14"/>
+          <w:szCs w:val="14"/>
+          <w:u w:val="single"/>
+        </w:rPr>
+        <w:t>C</w:t>
+      </w:r>
+      <w:r>
+        <w:rPr>
+          <w:rFonts w:ascii="Arial Narrow" w:hAnsi="Arial Narrow" w:cs="Arial"/>
+          <w:i w:val="0"/>
+          <w:sz w:val="14"/>
+          <w:szCs w:val="14"/>
+          <w:u w:val="single"/>
+        </w:rPr>
+        <w:t>L</w:t>
+      </w:r>
+      <w:r>
+        <w:rPr>
+          <w:rFonts w:ascii="Arial Narrow" w:hAnsi="Arial Narrow" w:cs="Arial"/>
+          <w:i w:val="0"/>
+          <w:sz w:val="14"/>
+          <w:szCs w:val="14"/>
+          <w:u w:val="single"/>
+        </w:rPr>
+        <w:t>ÁUSULAS</w:t>
+      </w:r>
+      <w:r>
+        <w:rPr>
+          <w:rFonts w:ascii="Arial Narrow" w:hAnsi="Arial Narrow" w:cs="Arial"/>
+          <w:i w:val="0"/>
+          <w:iCs w:val="0"/>
+          <w:sz w:val="14"/>
+          <w:szCs w:val="14"/>
+        </w:rPr>
+        <w:t xml:space="preserve">. </w:t>
+      </w:r>
+      <w:r>
+        <w:rPr>
+          <w:rFonts w:ascii="Arial Narrow" w:hAnsi="Arial Narrow" w:cs="Arial"/>
+          <w:i w:val="0"/>
+          <w:iCs w:val="0"/>
+          <w:sz w:val="14"/>
+          <w:szCs w:val="14"/>
+        </w:rPr>
+        <w:t>PRIMERA. OBJ</w:t>
+      </w:r>
+      <w:r>
+        <w:rPr>
+          <w:rFonts w:ascii="Arial Narrow" w:hAnsi="Arial Narrow" w:cs="Arial"/>
+          <w:i w:val="0"/>
+          <w:iCs w:val="0"/>
+          <w:sz w:val="14"/>
+          <w:szCs w:val="14"/>
+        </w:rPr>
+        <w:t>ETO</w:t>
+      </w:r>
+      <w:r>
+        <w:rPr>
+          <w:rFonts w:ascii="Arial Narrow" w:hAnsi="Arial Narrow" w:cs="Arial"/>
+          <w:i w:val="0"/>
+          <w:iCs w:val="0"/>
+          <w:sz w:val="14"/>
+          <w:szCs w:val="14"/>
+        </w:rPr>
+        <w:t xml:space="preserve">. </w:t>
+      </w:r>
+      <w:r>
+        <w:rPr>
+          <w:rFonts w:ascii="Arial Narrow" w:hAnsi="Arial Narrow" w:cs="Arial"/>
+          <w:b w:val="0"/>
+          <w:bCs w:val="0"/>
+          <w:i w:val="0"/>
+          <w:iCs w:val="0"/>
+          <w:sz w:val="14"/>
+          <w:szCs w:val="14"/>
+        </w:rPr>
+        <w:t xml:space="preserve">El presente contrato tiene por objeto la prestación de </w:t>
+      </w:r>
+      <w:r>
+        <w:rPr>
+          <w:rFonts w:ascii="Arial Narrow" w:hAnsi="Arial Narrow" w:cs="Arial"/>
+          <w:b w:val="0"/>
+          <w:bCs w:val="0"/>
+          <w:i w:val="0"/>
+          <w:iCs w:val="0"/>
+          <w:sz w:val="14"/>
+          <w:szCs w:val="14"/>
+        </w:rPr>
+        <w:t xml:space="preserve">los </w:t>
+      </w:r>
+      <w:r>
+        <w:rPr>
+          <w:rFonts w:ascii="Arial Narrow" w:hAnsi="Arial Narrow" w:cs="Arial"/>
+          <w:b w:val="0"/>
+          <w:bCs w:val="0"/>
+          <w:i w:val="0"/>
+          <w:iCs w:val="0"/>
+          <w:sz w:val="14"/>
+          <w:szCs w:val="14"/>
+        </w:rPr>
+        <w:t xml:space="preserve">servicios </w:t>
+      </w:r>
+      <w:r>
+        <w:rPr>
+          <w:rFonts w:ascii="Arial Narrow" w:hAnsi="Arial Narrow" w:cs="Arial"/>
+          <w:b w:val="0"/>
+          <w:bCs w:val="0"/>
+          <w:i w:val="0"/>
+          <w:iCs w:val="0"/>
+          <w:sz w:val="14"/>
+          <w:szCs w:val="14"/>
+        </w:rPr>
+        <w:t>especializados</w:t>
       </w:r>
       <w:r>
         <w:rPr>
@@ -1259,888 +1990,6 @@
           <w:sz w:val="14"/>
           <w:szCs w:val="14"/>
         </w:rPr>
-        <w:t xml:space="preserve">d) </w:t>
-      </w:r>
-      <w:r>
-        <w:rPr>
-          <w:rFonts w:ascii="Arial Narrow" w:hAnsi="Arial Narrow" w:cs="Arial"/>
-          <w:b w:val="0"/>
-          <w:bCs w:val="0"/>
-          <w:i w:val="0"/>
-          <w:iCs w:val="0"/>
-          <w:sz w:val="14"/>
-          <w:szCs w:val="14"/>
-        </w:rPr>
-        <w:t xml:space="preserve">Se encuentra inscrito en el Registro Federal de Contribuyentes con la clave </w:t>
-      </w:r>
-      <w:r>
-        <w:rPr>
-          <w:rFonts w:ascii="Arial Narrow" w:eastAsiaTheme="minorHAnsi" w:hAnsi="Arial Narrow" w:cs="Arial"/>
-          <w:b w:val="0"/>
-          <w:bCs w:val="0"/>
-          <w:i w:val="0"/>
-          <w:iCs w:val="0"/>
-          <w:color w:val="000000" w:themeColor="text1"/>
-          <w:sz w:val="14"/>
-          <w:szCs w:val="14"/>
-          <w:highlight w:val="red"/>
-          <w:lang w:eastAsia="en-US"/>
-        </w:rPr>
-        <w:t>{</w:t>
-      </w:r>
-      <w:proofErr w:type="spellStart"/>
-      <w:r>
-        <w:rPr>
-          <w:rFonts w:ascii="Arial Narrow" w:eastAsiaTheme="minorHAnsi" w:hAnsi="Arial Narrow" w:cs="Arial"/>
-          <w:b w:val="0"/>
-          <w:bCs w:val="0"/>
-          <w:i w:val="0"/>
-          <w:iCs w:val="0"/>
-          <w:color w:val="000000" w:themeColor="text1"/>
-          <w:sz w:val="14"/>
-          <w:szCs w:val="14"/>
-          <w:highlight w:val="red"/>
-          <w:lang w:eastAsia="en-US"/>
-        </w:rPr>
-        <w:t>rfc</w:t>
-      </w:r>
-      <w:proofErr w:type="spellEnd"/>
-      <w:r>
-        <w:rPr>
-          <w:rFonts w:ascii="Arial Narrow" w:eastAsiaTheme="minorHAnsi" w:hAnsi="Arial Narrow" w:cs="Arial"/>
-          <w:b w:val="0"/>
-          <w:bCs w:val="0"/>
-          <w:i w:val="0"/>
-          <w:iCs w:val="0"/>
-          <w:color w:val="000000" w:themeColor="text1"/>
-          <w:sz w:val="14"/>
-          <w:szCs w:val="14"/>
-          <w:highlight w:val="red"/>
-          <w:lang w:eastAsia="en-US"/>
-        </w:rPr>
-        <w:t>}</w:t>
-      </w:r>
-      <w:r>
-        <w:rPr>
-          <w:rFonts w:ascii="Arial Narrow" w:eastAsiaTheme="minorHAnsi" w:hAnsi="Arial Narrow" w:cs="Arial"/>
-          <w:b w:val="0"/>
-          <w:bCs w:val="0"/>
-          <w:i w:val="0"/>
-          <w:iCs w:val="0"/>
-          <w:color w:val="000000" w:themeColor="text1"/>
-          <w:sz w:val="14"/>
-          <w:szCs w:val="14"/>
-          <w:lang w:eastAsia="en-US"/>
-        </w:rPr>
-        <w:t xml:space="preserve"> </w:t>
-      </w:r>
-      <w:r>
-        <w:rPr>
-          <w:rFonts w:ascii="Arial Narrow" w:eastAsiaTheme="minorHAnsi" w:hAnsi="Arial Narrow" w:cs="Arial"/>
-          <w:b w:val="0"/>
-          <w:bCs w:val="0"/>
-          <w:i w:val="0"/>
-          <w:iCs w:val="0"/>
-          <w:color w:val="000000" w:themeColor="text1"/>
-          <w:sz w:val="14"/>
-          <w:szCs w:val="14"/>
-          <w:lang w:eastAsia="en-US"/>
-        </w:rPr>
-        <w:t xml:space="preserve">y cuenta con registro patronal ante el </w:t>
-      </w:r>
-      <w:r>
-        <w:rPr>
-          <w:rFonts w:ascii="Arial Narrow" w:hAnsi="Arial Narrow" w:cs="Arial"/>
-          <w:b w:val="0"/>
-          <w:bCs w:val="0"/>
-          <w:i w:val="0"/>
-          <w:iCs w:val="0"/>
-          <w:color w:val="000000" w:themeColor="text1"/>
-          <w:sz w:val="14"/>
-          <w:szCs w:val="14"/>
-        </w:rPr>
-        <w:t>Instituto Mexicano del Seguro Social</w:t>
-      </w:r>
-      <w:r>
-        <w:rPr>
-          <w:rFonts w:ascii="Arial Narrow" w:hAnsi="Arial Narrow" w:cs="Arial"/>
-          <w:b w:val="0"/>
-          <w:bCs w:val="0"/>
-          <w:i w:val="0"/>
-          <w:iCs w:val="0"/>
-          <w:color w:val="000000" w:themeColor="text1"/>
-          <w:sz w:val="14"/>
-          <w:szCs w:val="14"/>
-        </w:rPr>
-        <w:t xml:space="preserve"> bajo el número </w:t>
-      </w:r>
-      <w:r>
-        <w:rPr>
-          <w:rFonts w:ascii="Arial Narrow" w:hAnsi="Arial Narrow" w:cs="Arial"/>
-          <w:b w:val="0"/>
-          <w:bCs w:val="0"/>
-          <w:i w:val="0"/>
-          <w:iCs w:val="0"/>
-          <w:color w:val="000000" w:themeColor="text1"/>
-          <w:sz w:val="14"/>
-          <w:szCs w:val="14"/>
-          <w:highlight w:val="red"/>
-        </w:rPr>
-        <w:t>{</w:t>
-      </w:r>
-      <w:proofErr w:type="spellStart"/>
-      <w:r>
-        <w:rPr>
-          <w:rFonts w:ascii="Arial Narrow" w:hAnsi="Arial Narrow" w:cs="Arial"/>
-          <w:b w:val="0"/>
-          <w:bCs w:val="0"/>
-          <w:i w:val="0"/>
-          <w:iCs w:val="0"/>
-          <w:color w:val="000000" w:themeColor="text1"/>
-          <w:sz w:val="14"/>
-          <w:szCs w:val="14"/>
-          <w:highlight w:val="red"/>
-        </w:rPr>
-        <w:t>clave_patronal</w:t>
-      </w:r>
-      <w:proofErr w:type="spellEnd"/>
-      <w:r>
-        <w:rPr>
-          <w:rFonts w:ascii="Arial Narrow" w:hAnsi="Arial Narrow" w:cs="Arial"/>
-          <w:b w:val="0"/>
-          <w:bCs w:val="0"/>
-          <w:i w:val="0"/>
-          <w:iCs w:val="0"/>
-          <w:color w:val="000000" w:themeColor="text1"/>
-          <w:sz w:val="14"/>
-          <w:szCs w:val="14"/>
-          <w:highlight w:val="red"/>
-        </w:rPr>
-        <w:t>}</w:t>
-      </w:r>
-      <w:r>
-        <w:rPr>
-          <w:rFonts w:ascii="Arial Narrow" w:hAnsi="Arial Narrow" w:cs="Arial"/>
-          <w:b w:val="0"/>
-          <w:bCs w:val="0"/>
-          <w:i w:val="0"/>
-          <w:iCs w:val="0"/>
-          <w:color w:val="000000" w:themeColor="text1"/>
-          <w:sz w:val="14"/>
-          <w:szCs w:val="14"/>
-        </w:rPr>
-        <w:t xml:space="preserve"> </w:t>
-      </w:r>
-      <w:r>
-        <w:rPr>
-          <w:rFonts w:ascii="Arial Narrow" w:hAnsi="Arial Narrow" w:cs="Arial"/>
-          <w:b w:val="0"/>
-          <w:bCs w:val="0"/>
-          <w:i w:val="0"/>
-          <w:iCs w:val="0"/>
-          <w:sz w:val="14"/>
-          <w:szCs w:val="14"/>
-        </w:rPr>
-        <w:t xml:space="preserve">e) Se </w:t>
-      </w:r>
-      <w:bookmarkStart w:id="1" w:name="_Hlk84539738"/>
-      <w:r>
-        <w:rPr>
-          <w:rFonts w:ascii="Arial Narrow" w:hAnsi="Arial Narrow" w:cs="Arial"/>
-          <w:b w:val="0"/>
-          <w:bCs w:val="0"/>
-          <w:i w:val="0"/>
-          <w:iCs w:val="0"/>
-          <w:sz w:val="14"/>
-          <w:szCs w:val="14"/>
-          <w:lang w:val="es-MX"/>
-        </w:rPr>
-        <w:t xml:space="preserve">encuentra inscrito en el padrón público de empresas de subcontratación de servicios u obras especializadas de la Secretaría del Trabajo y Previsión Social del Gobierno Federal (STPS), bajo el número de registro </w:t>
-      </w:r>
-      <w:r>
-        <w:rPr>
-          <w:rFonts w:ascii="Arial Narrow" w:hAnsi="Arial Narrow" w:cs="Arial"/>
-          <w:b w:val="0"/>
-          <w:bCs w:val="0"/>
-          <w:i w:val="0"/>
-          <w:iCs w:val="0"/>
-          <w:sz w:val="14"/>
-          <w:szCs w:val="14"/>
-          <w:highlight w:val="red"/>
-          <w:lang w:val="es-MX"/>
-        </w:rPr>
-        <w:t>{repse}</w:t>
-      </w:r>
-      <w:r>
-        <w:rPr>
-          <w:rFonts w:ascii="Arial Narrow" w:hAnsi="Arial Narrow" w:cs="Arial"/>
-          <w:b w:val="0"/>
-          <w:bCs w:val="0"/>
-          <w:i w:val="0"/>
-          <w:iCs w:val="0"/>
-          <w:sz w:val="14"/>
-          <w:szCs w:val="14"/>
-          <w:lang w:val="es-MX"/>
-        </w:rPr>
-        <w:t xml:space="preserve"> </w:t>
-      </w:r>
-      <w:r>
-        <w:rPr>
-          <w:rFonts w:ascii="Arial Narrow" w:hAnsi="Arial Narrow" w:cs="Arial"/>
-          <w:b w:val="0"/>
-          <w:bCs w:val="0"/>
-          <w:i w:val="0"/>
-          <w:iCs w:val="0"/>
-          <w:sz w:val="14"/>
-          <w:szCs w:val="14"/>
-          <w:lang w:val="es-MX"/>
-        </w:rPr>
-        <w:t xml:space="preserve">con lo cual ampara su legal operación en todo el territorio nacional y en el Estado de </w:t>
-      </w:r>
-      <w:bookmarkEnd w:id="1"/>
-      <w:r>
-        <w:rPr>
-          <w:rFonts w:ascii="Arial Narrow" w:hAnsi="Arial Narrow" w:cs="Arial"/>
-          <w:b w:val="0"/>
-          <w:bCs w:val="0"/>
-          <w:i w:val="0"/>
-          <w:iCs w:val="0"/>
-          <w:sz w:val="14"/>
-          <w:szCs w:val="14"/>
-          <w:lang w:val="es-MX"/>
-        </w:rPr>
-        <w:t>Nuevo León</w:t>
-      </w:r>
-      <w:r>
-        <w:rPr>
-          <w:rFonts w:ascii="Arial Narrow" w:hAnsi="Arial Narrow" w:cs="Arial"/>
-          <w:b w:val="0"/>
-          <w:bCs w:val="0"/>
-          <w:i w:val="0"/>
-          <w:iCs w:val="0"/>
-          <w:sz w:val="14"/>
-          <w:szCs w:val="14"/>
-          <w:lang w:val="es-MX"/>
-        </w:rPr>
-        <w:t xml:space="preserve">. f) </w:t>
-      </w:r>
-      <w:r>
-        <w:rPr>
-          <w:rFonts w:ascii="Arial Narrow" w:hAnsi="Arial Narrow" w:cs="Arial"/>
-          <w:b w:val="0"/>
-          <w:bCs w:val="0"/>
-          <w:i w:val="0"/>
-          <w:iCs w:val="0"/>
-          <w:color w:val="000000"/>
-          <w:sz w:val="14"/>
-          <w:szCs w:val="14"/>
-        </w:rPr>
-        <w:t>C</w:t>
-      </w:r>
-      <w:r>
-        <w:rPr>
-          <w:rFonts w:ascii="Arial Narrow" w:hAnsi="Arial Narrow" w:cs="Arial"/>
-          <w:b w:val="0"/>
-          <w:bCs w:val="0"/>
-          <w:i w:val="0"/>
-          <w:iCs w:val="0"/>
-          <w:color w:val="000000"/>
-          <w:sz w:val="14"/>
-          <w:szCs w:val="14"/>
-        </w:rPr>
-        <w:t xml:space="preserve">uenta </w:t>
-      </w:r>
-      <w:r>
-        <w:rPr>
-          <w:rFonts w:ascii="Arial Narrow" w:hAnsi="Arial Narrow" w:cs="Arial"/>
-          <w:b w:val="0"/>
-          <w:bCs w:val="0"/>
-          <w:i w:val="0"/>
-          <w:iCs w:val="0"/>
-          <w:color w:val="000000"/>
-          <w:sz w:val="14"/>
-          <w:szCs w:val="14"/>
-        </w:rPr>
-        <w:t>con la capacidad jurídica, técnica y económica suficiente, una organización adecuada, experiencia, prestigio, recursos humanos y herramientas, así como personal técnico con excelente capacitación y ampliamente experimentado para contratar y obligarse a la ejecución de los servicios que por este contrato se le encomiendan</w:t>
-      </w:r>
-      <w:r>
-        <w:rPr>
-          <w:rFonts w:ascii="Arial Narrow" w:hAnsi="Arial Narrow" w:cs="Arial"/>
-          <w:b w:val="0"/>
-          <w:bCs w:val="0"/>
-          <w:i w:val="0"/>
-          <w:iCs w:val="0"/>
-          <w:color w:val="000000" w:themeColor="text1"/>
-          <w:sz w:val="14"/>
-          <w:szCs w:val="14"/>
-        </w:rPr>
-        <w:t>.</w:t>
-      </w:r>
-      <w:r>
-        <w:rPr>
-          <w:rFonts w:ascii="Arial Narrow" w:hAnsi="Arial Narrow" w:cs="Arial"/>
-          <w:b w:val="0"/>
-          <w:bCs w:val="0"/>
-          <w:i w:val="0"/>
-          <w:iCs w:val="0"/>
-          <w:color w:val="000000" w:themeColor="text1"/>
-          <w:sz w:val="14"/>
-          <w:szCs w:val="14"/>
-        </w:rPr>
-        <w:t xml:space="preserve"> g) </w:t>
-      </w:r>
-      <w:r>
-        <w:rPr>
-          <w:rFonts w:ascii="Arial Narrow" w:hAnsi="Arial Narrow" w:cs="Arial"/>
-          <w:b w:val="0"/>
-          <w:bCs w:val="0"/>
-          <w:i w:val="0"/>
-          <w:iCs w:val="0"/>
-          <w:color w:val="000000" w:themeColor="text1"/>
-          <w:sz w:val="14"/>
-          <w:szCs w:val="14"/>
-        </w:rPr>
-        <w:t xml:space="preserve">Conoce el sitio, la naturaleza y condiciones del lugar donde </w:t>
-      </w:r>
-      <w:r>
-        <w:rPr>
-          <w:rFonts w:ascii="Arial Narrow" w:hAnsi="Arial Narrow" w:cs="Arial"/>
-          <w:b w:val="0"/>
-          <w:bCs w:val="0"/>
-          <w:i w:val="0"/>
-          <w:iCs w:val="0"/>
-          <w:color w:val="000000" w:themeColor="text1"/>
-          <w:sz w:val="14"/>
-          <w:szCs w:val="14"/>
-        </w:rPr>
-        <w:t xml:space="preserve">se </w:t>
-      </w:r>
-      <w:r>
-        <w:rPr>
-          <w:rFonts w:ascii="Arial Narrow" w:hAnsi="Arial Narrow" w:cs="Arial"/>
-          <w:b w:val="0"/>
-          <w:bCs w:val="0"/>
-          <w:i w:val="0"/>
-          <w:iCs w:val="0"/>
-          <w:color w:val="000000" w:themeColor="text1"/>
-          <w:sz w:val="14"/>
-          <w:szCs w:val="14"/>
-        </w:rPr>
-        <w:t>desarrollará</w:t>
-      </w:r>
-      <w:r>
-        <w:rPr>
-          <w:rFonts w:ascii="Arial Narrow" w:hAnsi="Arial Narrow" w:cs="Arial"/>
-          <w:b w:val="0"/>
-          <w:bCs w:val="0"/>
-          <w:i w:val="0"/>
-          <w:iCs w:val="0"/>
-          <w:color w:val="000000" w:themeColor="text1"/>
-          <w:sz w:val="14"/>
-          <w:szCs w:val="14"/>
-        </w:rPr>
-        <w:t>n</w:t>
-      </w:r>
-      <w:r>
-        <w:rPr>
-          <w:rFonts w:ascii="Arial Narrow" w:hAnsi="Arial Narrow" w:cs="Arial"/>
-          <w:b w:val="0"/>
-          <w:bCs w:val="0"/>
-          <w:i w:val="0"/>
-          <w:iCs w:val="0"/>
-          <w:color w:val="000000" w:themeColor="text1"/>
-          <w:sz w:val="14"/>
-          <w:szCs w:val="14"/>
-        </w:rPr>
-        <w:t xml:space="preserve"> los servicios contratados.</w:t>
-      </w:r>
-      <w:r>
-        <w:rPr>
-          <w:rFonts w:ascii="Arial Narrow" w:hAnsi="Arial Narrow" w:cs="Arial"/>
-          <w:b w:val="0"/>
-          <w:bCs w:val="0"/>
-          <w:i w:val="0"/>
-          <w:iCs w:val="0"/>
-          <w:sz w:val="14"/>
-          <w:szCs w:val="14"/>
-        </w:rPr>
-        <w:t xml:space="preserve"> h) </w:t>
-      </w:r>
-      <w:r>
-        <w:rPr>
-          <w:rFonts w:ascii="Arial Narrow" w:hAnsi="Arial Narrow" w:cs="Arial"/>
-          <w:b w:val="0"/>
-          <w:bCs w:val="0"/>
-          <w:i w:val="0"/>
-          <w:iCs w:val="0"/>
-          <w:sz w:val="14"/>
-          <w:szCs w:val="14"/>
-        </w:rPr>
-        <w:t xml:space="preserve">Para el cumplimiento de este contrato participarán un total aproximado de </w:t>
-      </w:r>
-      <w:r>
-        <w:rPr>
-          <w:rFonts w:ascii="Arial Narrow" w:hAnsi="Arial Narrow" w:cs="Arial"/>
-          <w:b w:val="0"/>
-          <w:bCs w:val="0"/>
-          <w:i w:val="0"/>
-          <w:iCs w:val="0"/>
-          <w:sz w:val="14"/>
-          <w:szCs w:val="14"/>
-          <w:highlight w:val="red"/>
-        </w:rPr>
-        <w:t>{trabajadores}</w:t>
-      </w:r>
-      <w:r>
-        <w:rPr>
-          <w:rFonts w:ascii="Arial Narrow" w:hAnsi="Arial Narrow" w:cs="Arial"/>
-          <w:b w:val="0"/>
-          <w:bCs w:val="0"/>
-          <w:i w:val="0"/>
-          <w:iCs w:val="0"/>
-          <w:sz w:val="14"/>
-          <w:szCs w:val="14"/>
-          <w:highlight w:val="red"/>
-        </w:rPr>
-        <w:t>(</w:t>
-      </w:r>
-      <w:r>
-        <w:rPr>
-          <w:rFonts w:ascii="Arial Narrow" w:hAnsi="Arial Narrow" w:cs="Arial"/>
-          <w:b w:val="0"/>
-          <w:bCs w:val="0"/>
-          <w:i w:val="0"/>
-          <w:iCs w:val="0"/>
-          <w:sz w:val="14"/>
-          <w:szCs w:val="14"/>
-          <w:highlight w:val="red"/>
-        </w:rPr>
-        <w:t>{</w:t>
-      </w:r>
-      <w:proofErr w:type="spellStart"/>
-      <w:r>
-        <w:rPr>
-          <w:rFonts w:ascii="Arial Narrow" w:hAnsi="Arial Narrow" w:cs="Arial"/>
-          <w:b w:val="0"/>
-          <w:bCs w:val="0"/>
-          <w:i w:val="0"/>
-          <w:iCs w:val="0"/>
-          <w:sz w:val="14"/>
-          <w:szCs w:val="14"/>
-          <w:highlight w:val="red"/>
-        </w:rPr>
-        <w:t>trabajadoresLetra</w:t>
-      </w:r>
-      <w:proofErr w:type="spellEnd"/>
-      <w:r>
-        <w:rPr>
-          <w:rFonts w:ascii="Arial Narrow" w:hAnsi="Arial Narrow" w:cs="Arial"/>
-          <w:b w:val="0"/>
-          <w:bCs w:val="0"/>
-          <w:i w:val="0"/>
-          <w:iCs w:val="0"/>
-          <w:sz w:val="14"/>
-          <w:szCs w:val="14"/>
-          <w:highlight w:val="red"/>
-        </w:rPr>
-        <w:t>}</w:t>
-      </w:r>
-      <w:r>
-        <w:rPr>
-          <w:rFonts w:ascii="Arial Narrow" w:hAnsi="Arial Narrow" w:cs="Arial"/>
-          <w:b w:val="0"/>
-          <w:bCs w:val="0"/>
-          <w:i w:val="0"/>
-          <w:iCs w:val="0"/>
-          <w:sz w:val="14"/>
-          <w:szCs w:val="14"/>
-          <w:highlight w:val="red"/>
-        </w:rPr>
-        <w:t>)</w:t>
-      </w:r>
-      <w:r>
-        <w:rPr>
-          <w:rFonts w:ascii="Arial Narrow" w:hAnsi="Arial Narrow" w:cs="Arial"/>
-          <w:b w:val="0"/>
-          <w:bCs w:val="0"/>
-          <w:i w:val="0"/>
-          <w:iCs w:val="0"/>
-          <w:sz w:val="14"/>
-          <w:szCs w:val="14"/>
-        </w:rPr>
-        <w:t xml:space="preserve"> trabajadores bajo su dependencia o subordinación</w:t>
-      </w:r>
-      <w:r>
-        <w:rPr>
-          <w:rFonts w:ascii="Arial Narrow" w:hAnsi="Arial Narrow" w:cs="Arial"/>
-          <w:b w:val="0"/>
-          <w:bCs w:val="0"/>
-          <w:sz w:val="14"/>
-          <w:szCs w:val="14"/>
-        </w:rPr>
-        <w:t>.</w:t>
-      </w:r>
-      <w:r>
-        <w:rPr>
-          <w:rFonts w:ascii="Arial Narrow" w:hAnsi="Arial Narrow" w:cs="Arial"/>
-          <w:color w:val="000000" w:themeColor="text1"/>
-          <w:sz w:val="14"/>
-          <w:szCs w:val="14"/>
-        </w:rPr>
-        <w:t xml:space="preserve"> </w:t>
-      </w:r>
-      <w:r>
-        <w:rPr>
-          <w:rFonts w:ascii="Arial Narrow" w:hAnsi="Arial Narrow" w:cs="Arial"/>
-          <w:b w:val="0"/>
-          <w:bCs w:val="0"/>
-          <w:i w:val="0"/>
-          <w:iCs w:val="0"/>
-          <w:color w:val="000000" w:themeColor="text1"/>
-          <w:sz w:val="14"/>
-          <w:szCs w:val="14"/>
-        </w:rPr>
-        <w:t>i) E</w:t>
-      </w:r>
-      <w:r>
-        <w:rPr>
-          <w:rFonts w:ascii="Arial Narrow" w:hAnsi="Arial Narrow" w:cs="Arial"/>
-          <w:b w:val="0"/>
-          <w:bCs w:val="0"/>
-          <w:i w:val="0"/>
-          <w:iCs w:val="0"/>
-          <w:color w:val="000000" w:themeColor="text1"/>
-          <w:sz w:val="14"/>
-          <w:szCs w:val="14"/>
-          <w:lang w:val="es-ES_tradnl"/>
-        </w:rPr>
-        <w:t xml:space="preserve">s su voluntad celebrar el presente instrumento con </w:t>
-      </w:r>
-      <w:r>
-        <w:rPr>
-          <w:rFonts w:ascii="Arial Narrow" w:hAnsi="Arial Narrow" w:cs="Arial"/>
-          <w:i w:val="0"/>
-          <w:iCs w:val="0"/>
-          <w:color w:val="000000" w:themeColor="text1"/>
-          <w:sz w:val="14"/>
-          <w:szCs w:val="14"/>
-          <w:lang w:val="es-ES_tradnl"/>
-        </w:rPr>
-        <w:t>EL CLIENTE</w:t>
-      </w:r>
-      <w:r>
-        <w:rPr>
-          <w:rFonts w:ascii="Arial Narrow" w:hAnsi="Arial Narrow" w:cs="Arial"/>
-          <w:b w:val="0"/>
-          <w:bCs w:val="0"/>
-          <w:i w:val="0"/>
-          <w:iCs w:val="0"/>
-          <w:color w:val="000000" w:themeColor="text1"/>
-          <w:sz w:val="14"/>
-          <w:szCs w:val="14"/>
-          <w:lang w:val="es-ES_tradnl"/>
-        </w:rPr>
-        <w:t xml:space="preserve">, bajo los términos y condiciones aquí pactados </w:t>
-      </w:r>
-      <w:r>
-        <w:rPr>
-          <w:rFonts w:ascii="Arial Narrow" w:hAnsi="Arial Narrow" w:cs="Arial"/>
-          <w:i w:val="0"/>
-          <w:iCs w:val="0"/>
-          <w:color w:val="000000" w:themeColor="text1"/>
-          <w:sz w:val="14"/>
-          <w:szCs w:val="14"/>
-          <w:lang w:val="es-ES_tradnl"/>
-        </w:rPr>
-        <w:t>II.</w:t>
-      </w:r>
-      <w:r>
-        <w:rPr>
-          <w:rFonts w:ascii="Arial Narrow" w:hAnsi="Arial Narrow" w:cs="Arial"/>
-          <w:b w:val="0"/>
-          <w:bCs w:val="0"/>
-          <w:i w:val="0"/>
-          <w:iCs w:val="0"/>
-          <w:color w:val="000000" w:themeColor="text1"/>
-          <w:sz w:val="14"/>
-          <w:szCs w:val="14"/>
-          <w:lang w:val="es-ES_tradnl"/>
-        </w:rPr>
-        <w:t xml:space="preserve"> </w:t>
-      </w:r>
-      <w:r>
-        <w:rPr>
-          <w:rFonts w:ascii="Arial Narrow" w:hAnsi="Arial Narrow" w:cs="Arial"/>
-          <w:b w:val="0"/>
-          <w:bCs w:val="0"/>
-          <w:i w:val="0"/>
-          <w:iCs w:val="0"/>
-          <w:sz w:val="14"/>
-          <w:szCs w:val="14"/>
-        </w:rPr>
-        <w:t>D</w:t>
-      </w:r>
-      <w:r>
-        <w:rPr>
-          <w:rFonts w:ascii="Arial Narrow" w:hAnsi="Arial Narrow" w:cs="Arial"/>
-          <w:b w:val="0"/>
-          <w:bCs w:val="0"/>
-          <w:i w:val="0"/>
-          <w:iCs w:val="0"/>
-          <w:sz w:val="14"/>
-          <w:szCs w:val="14"/>
-        </w:rPr>
-        <w:t>eclaran las Partes, de manera conjunta, que:</w:t>
-      </w:r>
-      <w:r>
-        <w:rPr>
-          <w:rFonts w:ascii="Arial Narrow" w:hAnsi="Arial Narrow" w:cs="Arial"/>
-          <w:b w:val="0"/>
-          <w:bCs w:val="0"/>
-          <w:i w:val="0"/>
-          <w:iCs w:val="0"/>
-          <w:sz w:val="14"/>
-          <w:szCs w:val="14"/>
-        </w:rPr>
-        <w:t xml:space="preserve"> a) </w:t>
-      </w:r>
-      <w:r>
-        <w:rPr>
-          <w:rFonts w:ascii="Arial Narrow" w:hAnsi="Arial Narrow" w:cs="Arial"/>
-          <w:b w:val="0"/>
-          <w:bCs w:val="0"/>
-          <w:i w:val="0"/>
-          <w:iCs w:val="0"/>
-          <w:spacing w:val="-3"/>
-          <w:sz w:val="14"/>
-          <w:szCs w:val="14"/>
-        </w:rPr>
-        <w:t>Entienden de manera clara y precisa el alcance de este instrumento, y que en su otorgamiento y formalización no existe dolo, error, lesión, mala fe o cualquier otro vicio en el consentimiento o la voluntad que pudiera afectar este contrato.</w:t>
-      </w:r>
-      <w:r>
-        <w:rPr>
-          <w:rFonts w:ascii="Arial Narrow" w:hAnsi="Arial Narrow" w:cs="Arial"/>
-          <w:b w:val="0"/>
-          <w:bCs w:val="0"/>
-          <w:i w:val="0"/>
-          <w:iCs w:val="0"/>
-          <w:spacing w:val="-3"/>
-          <w:sz w:val="14"/>
-          <w:szCs w:val="14"/>
-        </w:rPr>
-        <w:t xml:space="preserve"> b) Se </w:t>
-      </w:r>
-      <w:r>
-        <w:rPr>
-          <w:rFonts w:ascii="Arial Narrow" w:hAnsi="Arial Narrow" w:cs="Arial"/>
-          <w:b w:val="0"/>
-          <w:bCs w:val="0"/>
-          <w:i w:val="0"/>
-          <w:iCs w:val="0"/>
-          <w:spacing w:val="-3"/>
-          <w:sz w:val="14"/>
-          <w:szCs w:val="14"/>
-        </w:rPr>
-        <w:t>reconocen recíprocamente su personalidad y autonomía, siendo que la formalización del presente no constituye ni generará entre ellas intermediación de ninguna especie y/o naturaleza, de conformidad con la Ley Federal del Trabajo</w:t>
-      </w:r>
-      <w:r>
-        <w:rPr>
-          <w:rFonts w:ascii="Arial Narrow" w:hAnsi="Arial Narrow" w:cs="Arial"/>
-          <w:b w:val="0"/>
-          <w:bCs w:val="0"/>
-          <w:i w:val="0"/>
-          <w:iCs w:val="0"/>
-          <w:spacing w:val="-3"/>
-          <w:sz w:val="14"/>
-          <w:szCs w:val="14"/>
-        </w:rPr>
-        <w:t>.</w:t>
-      </w:r>
-      <w:r>
-        <w:rPr>
-          <w:rFonts w:ascii="Arial Narrow" w:hAnsi="Arial Narrow" w:cs="Arial"/>
-          <w:sz w:val="14"/>
-          <w:szCs w:val="14"/>
-        </w:rPr>
-        <w:t xml:space="preserve"> </w:t>
-      </w:r>
-      <w:r>
-        <w:rPr>
-          <w:rFonts w:ascii="Arial Narrow" w:hAnsi="Arial Narrow" w:cs="Arial"/>
-          <w:b w:val="0"/>
-          <w:bCs w:val="0"/>
-          <w:i w:val="0"/>
-          <w:iCs w:val="0"/>
-          <w:sz w:val="14"/>
-          <w:szCs w:val="14"/>
-        </w:rPr>
-        <w:t>c) Es su voluntad celebrar el presente acuerdo al tenor de las cláusulas siguientes</w:t>
-      </w:r>
-      <w:r>
-        <w:rPr>
-          <w:rFonts w:ascii="Arial Narrow" w:hAnsi="Arial Narrow" w:cs="Arial"/>
-          <w:b w:val="0"/>
-          <w:bCs w:val="0"/>
-          <w:i w:val="0"/>
-          <w:iCs w:val="0"/>
-          <w:sz w:val="14"/>
-          <w:szCs w:val="14"/>
-        </w:rPr>
-        <w:t>.</w:t>
-      </w:r>
-      <w:r>
-        <w:rPr>
-          <w:rFonts w:ascii="Arial Narrow" w:hAnsi="Arial Narrow" w:cs="Arial"/>
-          <w:b w:val="0"/>
-          <w:bCs w:val="0"/>
-          <w:i w:val="0"/>
-          <w:iCs w:val="0"/>
-          <w:spacing w:val="-3"/>
-          <w:sz w:val="14"/>
-          <w:szCs w:val="14"/>
-        </w:rPr>
-        <w:t xml:space="preserve"> </w:t>
-      </w:r>
-      <w:r>
-        <w:rPr>
-          <w:rFonts w:ascii="Arial Narrow" w:hAnsi="Arial Narrow" w:cs="Arial"/>
-          <w:i w:val="0"/>
-          <w:sz w:val="14"/>
-          <w:szCs w:val="14"/>
-          <w:u w:val="single"/>
-        </w:rPr>
-        <w:t>C</w:t>
-      </w:r>
-      <w:r>
-        <w:rPr>
-          <w:rFonts w:ascii="Arial Narrow" w:hAnsi="Arial Narrow" w:cs="Arial"/>
-          <w:i w:val="0"/>
-          <w:sz w:val="14"/>
-          <w:szCs w:val="14"/>
-          <w:u w:val="single"/>
-        </w:rPr>
-        <w:t>L</w:t>
-      </w:r>
-      <w:r>
-        <w:rPr>
-          <w:rFonts w:ascii="Arial Narrow" w:hAnsi="Arial Narrow" w:cs="Arial"/>
-          <w:i w:val="0"/>
-          <w:sz w:val="14"/>
-          <w:szCs w:val="14"/>
-          <w:u w:val="single"/>
-        </w:rPr>
-        <w:t>ÁUSULAS</w:t>
-      </w:r>
-      <w:r>
-        <w:rPr>
-          <w:rFonts w:ascii="Arial Narrow" w:hAnsi="Arial Narrow" w:cs="Arial"/>
-          <w:i w:val="0"/>
-          <w:iCs w:val="0"/>
-          <w:sz w:val="14"/>
-          <w:szCs w:val="14"/>
-        </w:rPr>
-        <w:t xml:space="preserve">. </w:t>
-      </w:r>
-      <w:r>
-        <w:rPr>
-          <w:rFonts w:ascii="Arial Narrow" w:hAnsi="Arial Narrow" w:cs="Arial"/>
-          <w:i w:val="0"/>
-          <w:iCs w:val="0"/>
-          <w:sz w:val="14"/>
-          <w:szCs w:val="14"/>
-        </w:rPr>
-        <w:t>PRIMERA. OBJ</w:t>
-      </w:r>
-      <w:r>
-        <w:rPr>
-          <w:rFonts w:ascii="Arial Narrow" w:hAnsi="Arial Narrow" w:cs="Arial"/>
-          <w:i w:val="0"/>
-          <w:iCs w:val="0"/>
-          <w:sz w:val="14"/>
-          <w:szCs w:val="14"/>
-        </w:rPr>
-        <w:t>ETO</w:t>
-      </w:r>
-      <w:r>
-        <w:rPr>
-          <w:rFonts w:ascii="Arial Narrow" w:hAnsi="Arial Narrow" w:cs="Arial"/>
-          <w:i w:val="0"/>
-          <w:iCs w:val="0"/>
-          <w:sz w:val="14"/>
-          <w:szCs w:val="14"/>
-        </w:rPr>
-        <w:t xml:space="preserve">. </w:t>
-      </w:r>
-      <w:r>
-        <w:rPr>
-          <w:rFonts w:ascii="Arial Narrow" w:hAnsi="Arial Narrow" w:cs="Arial"/>
-          <w:b w:val="0"/>
-          <w:bCs w:val="0"/>
-          <w:i w:val="0"/>
-          <w:iCs w:val="0"/>
-          <w:sz w:val="14"/>
-          <w:szCs w:val="14"/>
-        </w:rPr>
-        <w:t xml:space="preserve">El presente contrato tiene por objeto la prestación de </w:t>
-      </w:r>
-      <w:r>
-        <w:rPr>
-          <w:rFonts w:ascii="Arial Narrow" w:hAnsi="Arial Narrow" w:cs="Arial"/>
-          <w:b w:val="0"/>
-          <w:bCs w:val="0"/>
-          <w:i w:val="0"/>
-          <w:iCs w:val="0"/>
-          <w:sz w:val="14"/>
-          <w:szCs w:val="14"/>
-        </w:rPr>
-        <w:t xml:space="preserve">los </w:t>
-      </w:r>
-      <w:r>
-        <w:rPr>
-          <w:rFonts w:ascii="Arial Narrow" w:hAnsi="Arial Narrow" w:cs="Arial"/>
-          <w:b w:val="0"/>
-          <w:bCs w:val="0"/>
-          <w:i w:val="0"/>
-          <w:iCs w:val="0"/>
-          <w:sz w:val="14"/>
-          <w:szCs w:val="14"/>
-        </w:rPr>
-        <w:t xml:space="preserve">servicios </w:t>
-      </w:r>
-      <w:r>
-        <w:rPr>
-          <w:rFonts w:ascii="Arial Narrow" w:hAnsi="Arial Narrow" w:cs="Arial"/>
-          <w:b w:val="0"/>
-          <w:bCs w:val="0"/>
-          <w:i w:val="0"/>
-          <w:iCs w:val="0"/>
-          <w:sz w:val="14"/>
-          <w:szCs w:val="14"/>
-        </w:rPr>
-        <w:t>especializados</w:t>
-      </w:r>
-      <w:r>
-        <w:rPr>
-          <w:rFonts w:ascii="Arial Narrow" w:hAnsi="Arial Narrow" w:cs="Arial"/>
-          <w:b w:val="0"/>
-          <w:bCs w:val="0"/>
-          <w:i w:val="0"/>
-          <w:iCs w:val="0"/>
-          <w:sz w:val="14"/>
-          <w:szCs w:val="14"/>
-        </w:rPr>
-        <w:t xml:space="preserve"> </w:t>
-      </w:r>
-      <w:r>
-        <w:rPr>
-          <w:rFonts w:ascii="Arial Narrow" w:hAnsi="Arial Narrow" w:cs="Arial"/>
-          <w:b w:val="0"/>
-          <w:bCs w:val="0"/>
-          <w:i w:val="0"/>
-          <w:iCs w:val="0"/>
-          <w:sz w:val="14"/>
-          <w:szCs w:val="14"/>
-        </w:rPr>
         <w:t xml:space="preserve">de </w:t>
       </w:r>
       <w:bookmarkStart w:id="2" w:name="_Hlk93490017"/>
@@ -2151,19 +2000,8 @@
           <w:iCs w:val="0"/>
           <w:sz w:val="14"/>
           <w:szCs w:val="14"/>
-          <w:highlight w:val="red"/>
-        </w:rPr>
-        <w:t>{objeto}</w:t>
-      </w:r>
-      <w:r>
-        <w:rPr>
-          <w:rFonts w:ascii="Arial Narrow" w:hAnsi="Arial Narrow" w:cs="Arial"/>
-          <w:i w:val="0"/>
-          <w:iCs w:val="0"/>
-          <w:sz w:val="14"/>
-          <w:szCs w:val="14"/>
-        </w:rPr>
-        <w:t xml:space="preserve"> </w:t>
+        </w:rPr>
+        <w:t xml:space="preserve">{objeto} </w:t>
       </w:r>
       <w:r>
         <w:rPr>
@@ -6059,7 +5897,6 @@
           <w:iCs w:val="0"/>
           <w:sz w:val="14"/>
           <w:szCs w:val="14"/>
-          <w:highlight w:val="red"/>
         </w:rPr>
         <w:t>{</w:t>
       </w:r>
@@ -6073,7 +5910,6 @@
           <w:iCs w:val="0"/>
           <w:sz w:val="14"/>
           <w:szCs w:val="14"/>
-          <w:highlight w:val="red"/>
         </w:rPr>
         <w:t>dInicio</w:t>
       </w:r>
@@ -6087,7 +5923,6 @@
           <w:iCs w:val="0"/>
           <w:sz w:val="14"/>
           <w:szCs w:val="14"/>
-          <w:highlight w:val="red"/>
         </w:rPr>
         <w:t xml:space="preserve">} </w:t>
       </w:r>
@@ -6100,7 +5935,6 @@
           <w:iCs w:val="0"/>
           <w:sz w:val="14"/>
           <w:szCs w:val="14"/>
-          <w:highlight w:val="red"/>
         </w:rPr>
         <w:t xml:space="preserve">de </w:t>
       </w:r>
@@ -6113,7 +5947,6 @@
           <w:iCs w:val="0"/>
           <w:sz w:val="14"/>
           <w:szCs w:val="14"/>
-          <w:highlight w:val="red"/>
         </w:rPr>
         <w:t>{</w:t>
       </w:r>
@@ -6127,7 +5960,6 @@
           <w:iCs w:val="0"/>
           <w:sz w:val="14"/>
           <w:szCs w:val="14"/>
-          <w:highlight w:val="red"/>
         </w:rPr>
         <w:t>mInicio</w:t>
       </w:r>
@@ -6141,7 +5973,6 @@
           <w:iCs w:val="0"/>
           <w:sz w:val="14"/>
           <w:szCs w:val="14"/>
-          <w:highlight w:val="red"/>
         </w:rPr>
         <w:t>}</w:t>
       </w:r>
@@ -6154,7 +5985,6 @@
           <w:iCs w:val="0"/>
           <w:sz w:val="14"/>
           <w:szCs w:val="14"/>
-          <w:highlight w:val="red"/>
         </w:rPr>
         <w:t xml:space="preserve"> de </w:t>
       </w:r>
@@ -6167,7 +5997,6 @@
           <w:iCs w:val="0"/>
           <w:sz w:val="14"/>
           <w:szCs w:val="14"/>
-          <w:highlight w:val="red"/>
         </w:rPr>
         <w:t>{</w:t>
       </w:r>
@@ -6181,7 +6010,6 @@
           <w:iCs w:val="0"/>
           <w:sz w:val="14"/>
           <w:szCs w:val="14"/>
-          <w:highlight w:val="red"/>
         </w:rPr>
         <w:t>aInicio</w:t>
       </w:r>
@@ -6195,7 +6023,6 @@
           <w:iCs w:val="0"/>
           <w:sz w:val="14"/>
           <w:szCs w:val="14"/>
-          <w:highlight w:val="red"/>
         </w:rPr>
         <w:t xml:space="preserve">} </w:t>
       </w:r>
@@ -6208,7 +6035,6 @@
           <w:iCs w:val="0"/>
           <w:sz w:val="14"/>
           <w:szCs w:val="14"/>
-          <w:highlight w:val="red"/>
         </w:rPr>
         <w:t>al</w:t>
       </w:r>
@@ -6221,7 +6047,6 @@
           <w:iCs w:val="0"/>
           <w:sz w:val="14"/>
           <w:szCs w:val="14"/>
-          <w:highlight w:val="red"/>
         </w:rPr>
         <w:t xml:space="preserve"> {</w:t>
       </w:r>
@@ -6235,7 +6060,6 @@
           <w:iCs w:val="0"/>
           <w:sz w:val="14"/>
           <w:szCs w:val="14"/>
-          <w:highlight w:val="red"/>
         </w:rPr>
         <w:t>dFin</w:t>
       </w:r>
@@ -6249,7 +6073,6 @@
           <w:iCs w:val="0"/>
           <w:sz w:val="14"/>
           <w:szCs w:val="14"/>
-          <w:highlight w:val="red"/>
         </w:rPr>
         <w:t>}</w:t>
       </w:r>
@@ -6262,7 +6085,6 @@
           <w:iCs w:val="0"/>
           <w:sz w:val="14"/>
           <w:szCs w:val="14"/>
-          <w:highlight w:val="red"/>
         </w:rPr>
         <w:t xml:space="preserve"> de</w:t>
       </w:r>
@@ -6275,7 +6097,6 @@
           <w:iCs w:val="0"/>
           <w:sz w:val="14"/>
           <w:szCs w:val="14"/>
-          <w:highlight w:val="red"/>
         </w:rPr>
         <w:t xml:space="preserve"> {</w:t>
       </w:r>
@@ -6289,7 +6110,6 @@
           <w:iCs w:val="0"/>
           <w:sz w:val="14"/>
           <w:szCs w:val="14"/>
-          <w:highlight w:val="red"/>
         </w:rPr>
         <w:t>mFin</w:t>
       </w:r>
@@ -6303,7 +6123,6 @@
           <w:iCs w:val="0"/>
           <w:sz w:val="14"/>
           <w:szCs w:val="14"/>
-          <w:highlight w:val="red"/>
         </w:rPr>
         <w:t>}</w:t>
       </w:r>
@@ -6316,7 +6135,6 @@
           <w:iCs w:val="0"/>
           <w:sz w:val="14"/>
           <w:szCs w:val="14"/>
-          <w:highlight w:val="red"/>
         </w:rPr>
         <w:t xml:space="preserve"> de </w:t>
       </w:r>
@@ -6329,7 +6147,6 @@
           <w:iCs w:val="0"/>
           <w:sz w:val="14"/>
           <w:szCs w:val="14"/>
-          <w:highlight w:val="red"/>
         </w:rPr>
         <w:t>{</w:t>
       </w:r>
@@ -6343,7 +6160,6 @@
           <w:iCs w:val="0"/>
           <w:sz w:val="14"/>
           <w:szCs w:val="14"/>
-          <w:highlight w:val="red"/>
         </w:rPr>
         <w:t>aFin</w:t>
       </w:r>
@@ -6357,7 +6173,6 @@
           <w:iCs w:val="0"/>
           <w:sz w:val="14"/>
           <w:szCs w:val="14"/>
-          <w:highlight w:val="red"/>
         </w:rPr>
         <w:t>}</w:t>
       </w:r>
@@ -6370,21 +6185,8 @@
           <w:iCs w:val="0"/>
           <w:sz w:val="14"/>
           <w:szCs w:val="14"/>
-          <w:highlight w:val="red"/>
-        </w:rPr>
-        <w:t>.</w:t>
-      </w:r>
-      <w:r>
-        <w:rPr>
-          <w:rFonts w:ascii="Arial Narrow" w:hAnsi="Arial Narrow" w:cs="Arial"/>
-          <w:b w:val="0"/>
-          <w:bCs w:val="0"/>
-          <w:i w:val="0"/>
-          <w:iCs w:val="0"/>
-          <w:sz w:val="14"/>
-          <w:szCs w:val="14"/>
-        </w:rPr>
-        <w:t xml:space="preserve"> La vigencia de</w:t>
+        </w:rPr>
+        <w:t>. La vigencia de</w:t>
       </w:r>
       <w:r>
         <w:rPr>
@@ -19118,7 +18920,7 @@
           <w:sz w:val="15"/>
           <w:szCs w:val="15"/>
         </w:rPr>
-        <w:t xml:space="preserve">LEGAL, MANIFESTANDO QUE NO EXISTE ERROR, DOLO, MALA FE, VIOLENCIA QUE VICIE SU CONSENTIMIENTO, EL PRESENTE CONTRATO LO FIRMAN POR DUPLICADO EN LA </w:t>
+        <w:t xml:space="preserve">LEGAL, MANIFESTANDO QUE NO EXISTE ERROR, DOLO, MALA FE, VIOLENCIA QUE VICIE SU CONSENTIMIENTO, EL PRESENTE CONTRATO LO FIRMAN POR DUPLICADO EN LA CIUDAD DE CIÉNEGA DE FLORES, NUEVO LEÓN, EL </w:t>
       </w:r>
       <w:r>
         <w:rPr>
@@ -19131,34 +18933,32 @@
           <w:sz w:val="15"/>
           <w:szCs w:val="15"/>
         </w:rPr>
-        <w:t>CIUDAD DE CIÉNEGA DE FLORES, NUEVO LEÓN</w:t>
-      </w:r>
-      <w:r>
-        <w:rPr>
-          <w:rFonts w:ascii="Arial Narrow" w:hAnsi="Arial Narrow" w:cs="Arial"/>
-          <w:b w:val="0"/>
-          <w:bCs w:val="0"/>
+        <w:t xml:space="preserve">DÍA </w:t>
+      </w:r>
+      <w:r>
+        <w:rPr>
+          <w:rFonts w:ascii="Arial Narrow" w:hAnsi="Arial Narrow" w:cs="Arial"/>
           <w:i w:val="0"/>
           <w:iCs w:val="0"/>
           <w:snapToGrid w:val="0"/>
           <w:sz w:val="15"/>
           <w:szCs w:val="15"/>
         </w:rPr>
-        <w:t xml:space="preserve">, EL </w:t>
-      </w:r>
-      <w:r>
-        <w:rPr>
-          <w:rFonts w:ascii="Arial Narrow" w:hAnsi="Arial Narrow" w:cs="Arial"/>
-          <w:b w:val="0"/>
-          <w:bCs w:val="0"/>
+        <w:t>{</w:t>
+      </w:r>
+      <w:proofErr w:type="spellStart"/>
+      <w:r>
+        <w:rPr>
+          <w:rFonts w:ascii="Arial Narrow" w:hAnsi="Arial Narrow" w:cs="Arial"/>
           <w:i w:val="0"/>
           <w:iCs w:val="0"/>
           <w:snapToGrid w:val="0"/>
           <w:sz w:val="15"/>
           <w:szCs w:val="15"/>
         </w:rPr>
-        <w:t xml:space="preserve">DÍA </w:t>
-      </w:r>
+        <w:t>dActual</w:t>
+      </w:r>
+      <w:proofErr w:type="spellEnd"/>
       <w:r>
         <w:rPr>
           <w:rFonts w:ascii="Arial Narrow" w:hAnsi="Arial Narrow" w:cs="Arial"/>
@@ -19167,138 +18967,105 @@
           <w:snapToGrid w:val="0"/>
           <w:sz w:val="15"/>
           <w:szCs w:val="15"/>
-          <w:highlight w:val="red"/>
-        </w:rPr>
-        <w:t>{</w:t>
+        </w:rPr>
+        <w:t xml:space="preserve">} </w:t>
+      </w:r>
+      <w:r>
+        <w:rPr>
+          <w:rFonts w:ascii="Arial Narrow" w:hAnsi="Arial Narrow" w:cs="Arial"/>
+          <w:b w:val="0"/>
+          <w:bCs w:val="0"/>
+          <w:i w:val="0"/>
+          <w:iCs w:val="0"/>
+          <w:sz w:val="15"/>
+          <w:szCs w:val="15"/>
+        </w:rPr>
+        <w:t>DE</w:t>
+      </w:r>
+      <w:r>
+        <w:rPr>
+          <w:rFonts w:ascii="Arial Narrow" w:hAnsi="Arial Narrow" w:cs="Arial"/>
+          <w:i w:val="0"/>
+          <w:iCs w:val="0"/>
+          <w:sz w:val="15"/>
+          <w:szCs w:val="15"/>
+        </w:rPr>
+        <w:t xml:space="preserve"> {</w:t>
       </w:r>
       <w:proofErr w:type="spellStart"/>
       <w:r>
         <w:rPr>
           <w:rFonts w:ascii="Arial Narrow" w:hAnsi="Arial Narrow" w:cs="Arial"/>
+          <w:i w:val="0"/>
+          <w:iCs w:val="0"/>
+          <w:sz w:val="15"/>
+          <w:szCs w:val="15"/>
+        </w:rPr>
+        <w:t>mActual</w:t>
+      </w:r>
+      <w:proofErr w:type="spellEnd"/>
+      <w:r>
+        <w:rPr>
+          <w:rFonts w:ascii="Arial Narrow" w:hAnsi="Arial Narrow" w:cs="Arial"/>
+          <w:i w:val="0"/>
+          <w:iCs w:val="0"/>
+          <w:sz w:val="15"/>
+          <w:szCs w:val="15"/>
+        </w:rPr>
+        <w:t>}</w:t>
+      </w:r>
+      <w:r>
+        <w:rPr>
+          <w:rFonts w:ascii="Arial Narrow" w:hAnsi="Arial Narrow" w:cs="Arial"/>
+          <w:i w:val="0"/>
+          <w:iCs w:val="0"/>
+          <w:sz w:val="15"/>
+          <w:szCs w:val="15"/>
+        </w:rPr>
+        <w:t xml:space="preserve"> DE</w:t>
+      </w:r>
+      <w:r>
+        <w:rPr>
+          <w:rFonts w:ascii="Arial Narrow" w:hAnsi="Arial Narrow" w:cs="Arial"/>
+          <w:i w:val="0"/>
+          <w:iCs w:val="0"/>
+          <w:sz w:val="15"/>
+          <w:szCs w:val="15"/>
+        </w:rPr>
+        <w:t xml:space="preserve"> {</w:t>
+      </w:r>
+      <w:proofErr w:type="spellStart"/>
+      <w:r>
+        <w:rPr>
+          <w:rFonts w:ascii="Arial Narrow" w:hAnsi="Arial Narrow" w:cs="Arial"/>
+          <w:i w:val="0"/>
+          <w:iCs w:val="0"/>
+          <w:sz w:val="15"/>
+          <w:szCs w:val="15"/>
+        </w:rPr>
+        <w:t>aActual</w:t>
+      </w:r>
+      <w:proofErr w:type="spellEnd"/>
+      <w:r>
+        <w:rPr>
+          <w:rFonts w:ascii="Arial Narrow" w:hAnsi="Arial Narrow" w:cs="Arial"/>
+          <w:i w:val="0"/>
+          <w:iCs w:val="0"/>
+          <w:sz w:val="15"/>
+          <w:szCs w:val="15"/>
+        </w:rPr>
+        <w:t>}</w:t>
+      </w:r>
+      <w:r>
+        <w:rPr>
+          <w:rFonts w:ascii="Arial Narrow" w:hAnsi="Arial Narrow" w:cs="Arial"/>
+          <w:b w:val="0"/>
+          <w:bCs w:val="0"/>
           <w:i w:val="0"/>
           <w:iCs w:val="0"/>
           <w:snapToGrid w:val="0"/>
           <w:sz w:val="15"/>
           <w:szCs w:val="15"/>
-          <w:highlight w:val="red"/>
-        </w:rPr>
-        <w:t>dActual</w:t>
-      </w:r>
-      <w:proofErr w:type="spellEnd"/>
-      <w:r>
-        <w:rPr>
-          <w:rFonts w:ascii="Arial Narrow" w:hAnsi="Arial Narrow" w:cs="Arial"/>
-          <w:i w:val="0"/>
-          <w:iCs w:val="0"/>
-          <w:snapToGrid w:val="0"/>
-          <w:sz w:val="15"/>
-          <w:szCs w:val="15"/>
-          <w:highlight w:val="red"/>
-        </w:rPr>
-        <w:t xml:space="preserve">} </w:t>
-      </w:r>
-      <w:r>
-        <w:rPr>
-          <w:rFonts w:ascii="Arial Narrow" w:hAnsi="Arial Narrow" w:cs="Arial"/>
-          <w:i w:val="0"/>
-          <w:iCs w:val="0"/>
-          <w:sz w:val="15"/>
-          <w:szCs w:val="15"/>
-          <w:highlight w:val="red"/>
-        </w:rPr>
-        <w:t>DE</w:t>
-      </w:r>
-      <w:r>
-        <w:rPr>
-          <w:rFonts w:ascii="Arial Narrow" w:hAnsi="Arial Narrow" w:cs="Arial"/>
-          <w:i w:val="0"/>
-          <w:iCs w:val="0"/>
-          <w:sz w:val="15"/>
-          <w:szCs w:val="15"/>
-          <w:highlight w:val="red"/>
-        </w:rPr>
-        <w:t xml:space="preserve"> {</w:t>
-      </w:r>
-      <w:proofErr w:type="spellStart"/>
-      <w:r>
-        <w:rPr>
-          <w:rFonts w:ascii="Arial Narrow" w:hAnsi="Arial Narrow" w:cs="Arial"/>
-          <w:i w:val="0"/>
-          <w:iCs w:val="0"/>
-          <w:sz w:val="15"/>
-          <w:szCs w:val="15"/>
-          <w:highlight w:val="red"/>
-        </w:rPr>
-        <w:t>mActual</w:t>
-      </w:r>
-      <w:proofErr w:type="spellEnd"/>
-      <w:r>
-        <w:rPr>
-          <w:rFonts w:ascii="Arial Narrow" w:hAnsi="Arial Narrow" w:cs="Arial"/>
-          <w:i w:val="0"/>
-          <w:iCs w:val="0"/>
-          <w:sz w:val="15"/>
-          <w:szCs w:val="15"/>
-          <w:highlight w:val="red"/>
-        </w:rPr>
-        <w:t>}</w:t>
-      </w:r>
-      <w:r>
-        <w:rPr>
-          <w:rFonts w:ascii="Arial Narrow" w:hAnsi="Arial Narrow" w:cs="Arial"/>
-          <w:i w:val="0"/>
-          <w:iCs w:val="0"/>
-          <w:sz w:val="15"/>
-          <w:szCs w:val="15"/>
-          <w:highlight w:val="red"/>
-        </w:rPr>
-        <w:t xml:space="preserve"> DE</w:t>
-      </w:r>
-      <w:r>
-        <w:rPr>
-          <w:rFonts w:ascii="Arial Narrow" w:hAnsi="Arial Narrow" w:cs="Arial"/>
-          <w:i w:val="0"/>
-          <w:iCs w:val="0"/>
-          <w:sz w:val="15"/>
-          <w:szCs w:val="15"/>
-          <w:highlight w:val="red"/>
-        </w:rPr>
-        <w:t xml:space="preserve"> {</w:t>
-      </w:r>
-      <w:proofErr w:type="spellStart"/>
-      <w:r>
-        <w:rPr>
-          <w:rFonts w:ascii="Arial Narrow" w:hAnsi="Arial Narrow" w:cs="Arial"/>
-          <w:i w:val="0"/>
-          <w:iCs w:val="0"/>
-          <w:sz w:val="15"/>
-          <w:szCs w:val="15"/>
-          <w:highlight w:val="red"/>
-        </w:rPr>
-        <w:t>aActual</w:t>
-      </w:r>
-      <w:proofErr w:type="spellEnd"/>
-      <w:r>
-        <w:rPr>
-          <w:rFonts w:ascii="Arial Narrow" w:hAnsi="Arial Narrow" w:cs="Arial"/>
-          <w:i w:val="0"/>
-          <w:iCs w:val="0"/>
-          <w:sz w:val="15"/>
-          <w:szCs w:val="15"/>
-          <w:highlight w:val="red"/>
-        </w:rPr>
-        <w:t>}</w:t>
-      </w:r>
-      <w:r>
-        <w:rPr>
-          <w:rFonts w:ascii="Arial Narrow" w:hAnsi="Arial Narrow" w:cs="Arial"/>
-          <w:b w:val="0"/>
-          <w:bCs w:val="0"/>
-          <w:i w:val="0"/>
-          <w:iCs w:val="0"/>
-          <w:snapToGrid w:val="0"/>
-          <w:sz w:val="15"/>
-          <w:szCs w:val="15"/>
         </w:rPr>
         <w:t>.</w:t>
       </w:r>
@@ -19340,9 +19107,9 @@
     </w:p>
     <w:tbl>
       <w:tblPr>
-        <w:tblpPr w:leftFromText="141" w:rightFromText="141" w:vertAnchor="text" w:tblpX="-647" w:tblpY="1"/>
+        <w:tblpPr w:leftFromText="141" w:rightFromText="141" w:vertAnchor="text" w:tblpX="-1002" w:tblpY="1"/>
         <w:tblOverlap w:val="never"/>
-        <w:tblW w:w="9289" w:type="dxa"/>
+        <w:tblW w:w="9720" w:type="dxa"/>
         <w:tblLayout w:type="fixed"/>
         <w:tblCellMar>
           <w:left w:w="70" w:type="dxa"/>
@@ -19352,7 +19119,7 @@
       </w:tblPr>
       <w:tblGrid>
         <w:gridCol w:w="4753"/>
-        <w:gridCol w:w="4536"/>
+        <w:gridCol w:w="4967"/>
       </w:tblGrid>
       <w:tr>
         <w:trPr>
@@ -19361,10 +19128,11 @@
         <w:tc>
           <w:tcPr>
             <w:tcW w:w="4753" w:type="dxa"/>
+            <w:vAlign w:val="center"/>
           </w:tcPr>
           <w:p>
             <w:pPr>
-              <w:jc w:val="both"/>
+              <w:jc w:val="center"/>
               <w:rPr>
                 <w:rFonts w:ascii="Arial Narrow" w:hAnsi="Arial Narrow" w:cs="Arial"/>
                 <w:b/>
@@ -19384,7 +19152,7 @@
           </w:p>
           <w:p>
             <w:pPr>
-              <w:jc w:val="both"/>
+              <w:jc w:val="center"/>
               <w:rPr>
                 <w:rFonts w:ascii="Arial Narrow" w:hAnsi="Arial Narrow" w:cs="Arial"/>
                 <w:sz w:val="15"/>
@@ -19403,7 +19171,7 @@
           </w:p>
           <w:p>
             <w:pPr>
-              <w:jc w:val="both"/>
+              <w:jc w:val="center"/>
               <w:rPr>
                 <w:rFonts w:ascii="Arial Narrow" w:hAnsi="Arial Narrow" w:cs="Arial"/>
                 <w:b/>
@@ -19422,15 +19190,15 @@
               <mc:AlternateContent>
                 <mc:Choice Requires="wps">
                   <w:drawing>
-                    <wp:anchor distT="0" distB="0" distL="114300" distR="114300" simplePos="0" relativeHeight="251659264" behindDoc="0" locked="0" layoutInCell="1" allowOverlap="1" wp14:anchorId="117DEBC0" wp14:editId="3ECF5445">
+                    <wp:anchor distT="0" distB="0" distL="114300" distR="114300" simplePos="0" relativeHeight="251659264" behindDoc="0" locked="0" layoutInCell="1" allowOverlap="1" wp14:anchorId="117DEBC0" wp14:editId="4CB902C3">
                       <wp:simplePos x="0" y="0"/>
                       <wp:positionH relativeFrom="column">
-                        <wp:posOffset>9525</wp:posOffset>
+                        <wp:posOffset>347980</wp:posOffset>
                       </wp:positionH>
                       <wp:positionV relativeFrom="paragraph">
-                        <wp:posOffset>30223</wp:posOffset>
+                        <wp:posOffset>55245</wp:posOffset>
                       </wp:positionV>
-                      <wp:extent cx="2248930" cy="537518"/>
+                      <wp:extent cx="2248535" cy="537210"/>
                       <wp:effectExtent l="0" t="0" r="12065" b="8890"/>
                       <wp:wrapNone/>
                       <wp:docPr id="1" name="Cuadro de texto 1"/>
@@ -19442,7 +19210,7 @@
                             <wps:spPr>
                               <a:xfrm>
                                 <a:off x="0" y="0"/>
-                                <a:ext cx="2248930" cy="537518"/>
+                                <a:ext cx="2248535" cy="537210"/>
                               </a:xfrm>
                               <a:prstGeom prst="rect">
                                 <a:avLst/>
@@ -19509,6 +19277,12 @@
                           </wps:wsp>
                         </a:graphicData>
                       </a:graphic>
+                      <wp14:sizeRelH relativeFrom="margin">
+                        <wp14:pctWidth>0</wp14:pctWidth>
+                      </wp14:sizeRelH>
+                      <wp14:sizeRelV relativeFrom="margin">
+                        <wp14:pctHeight>0</wp14:pctHeight>
+                      </wp14:sizeRelV>
                     </wp:anchor>
                   </w:drawing>
                 </mc:Choice>
@@ -19518,7 +19292,7 @@
                       <v:stroke joinstyle="miter"/>
                       <v:path gradientshapeok="t" o:connecttype="rect"/>
                     </v:shapetype>
-                    <v:shape id="Cuadro de texto 1" o:spid="_x0000_s1026" type="#_x0000_t202" style="position:absolute;left:0;text-align:left;margin-left:.75pt;margin-top:2.4pt;width:177.1pt;height:42.3pt;z-index:251659264;visibility:visible;mso-wrap-style:square;mso-wrap-distance-left:9pt;mso-wrap-distance-top:0;mso-wrap-distance-right:9pt;mso-wrap-distance-bottom:0;mso-position-horizontal:absolute;mso-position-horizontal-relative:text;mso-position-vertical:absolute;mso-position-vertical-relative:text;v-text-anchor:top" o:gfxdata="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" fillcolor="white [3201]" strokeweight=".5pt">
+                    <v:shape id="Cuadro de texto 1" o:spid="_x0000_s1026" type="#_x0000_t202" style="position:absolute;left:0;text-align:left;margin-left:27.4pt;margin-top:4.35pt;width:177.05pt;height:42.3pt;z-index:251659264;visibility:visible;mso-wrap-style:square;mso-width-percent:0;mso-height-percent:0;mso-wrap-distance-left:9pt;mso-wrap-distance-top:0;mso-wrap-distance-right:9pt;mso-wrap-distance-bottom:0;mso-position-horizontal:absolute;mso-position-horizontal-relative:text;mso-position-vertical:absolute;mso-position-vertical-relative:text;mso-width-percent:0;mso-height-percent:0;mso-width-relative:margin;mso-height-relative:margin;v-text-anchor:top" o:gfxdata="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" fillcolor="white [3201]" strokeweight=".5pt">
                       <v:textbox>
                         <w:txbxContent>
                           <w:p>
@@ -19571,7 +19345,7 @@
           </w:p>
           <w:p>
             <w:pPr>
-              <w:jc w:val="both"/>
+              <w:jc w:val="center"/>
               <w:rPr>
                 <w:rFonts w:ascii="Arial Narrow" w:hAnsi="Arial Narrow" w:cs="Arial"/>
                 <w:b/>
@@ -19582,7 +19356,7 @@
           </w:p>
           <w:p>
             <w:pPr>
-              <w:jc w:val="both"/>
+              <w:jc w:val="center"/>
               <w:rPr>
                 <w:rFonts w:ascii="Arial Narrow" w:hAnsi="Arial Narrow" w:cs="Arial"/>
                 <w:b/>
@@ -19593,7 +19367,7 @@
           </w:p>
           <w:p>
             <w:pPr>
-              <w:jc w:val="both"/>
+              <w:jc w:val="center"/>
               <w:rPr>
                 <w:rFonts w:ascii="Arial Narrow" w:hAnsi="Arial Narrow" w:cs="Arial"/>
                 <w:b/>
@@ -19604,7 +19378,7 @@
           </w:p>
           <w:p>
             <w:pPr>
-              <w:jc w:val="both"/>
+              <w:jc w:val="center"/>
               <w:rPr>
                 <w:rFonts w:ascii="Arial Narrow" w:hAnsi="Arial Narrow" w:cs="Arial"/>
                 <w:b/>
@@ -19615,7 +19389,7 @@
           </w:p>
           <w:p>
             <w:pPr>
-              <w:jc w:val="both"/>
+              <w:jc w:val="center"/>
               <w:rPr>
                 <w:rFonts w:ascii="Arial Narrow" w:hAnsi="Arial Narrow" w:cs="Arial"/>
                 <w:b/>
@@ -19636,11 +19410,12 @@
         </w:tc>
         <w:tc>
           <w:tcPr>
-            <w:tcW w:w="4536" w:type="dxa"/>
+            <w:tcW w:w="4967" w:type="dxa"/>
+            <w:vAlign w:val="center"/>
           </w:tcPr>
           <w:p>
             <w:pPr>
-              <w:jc w:val="both"/>
+              <w:jc w:val="center"/>
               <w:rPr>
                 <w:rFonts w:ascii="Arial Narrow" w:hAnsi="Arial Narrow" w:cs="Arial"/>
                 <w:b/>
@@ -19660,7 +19435,7 @@
           </w:p>
           <w:p>
             <w:pPr>
-              <w:jc w:val="both"/>
+              <w:jc w:val="center"/>
               <w:rPr>
                 <w:rFonts w:ascii="Arial Narrow" w:hAnsi="Arial Narrow" w:cs="Arial"/>
                 <w:sz w:val="15"/>
@@ -19679,7 +19454,7 @@
           </w:p>
           <w:p>
             <w:pPr>
-              <w:jc w:val="both"/>
+              <w:jc w:val="center"/>
               <w:rPr>
                 <w:rFonts w:ascii="Arial Narrow" w:hAnsi="Arial Narrow" w:cs="Arial"/>
                 <w:b/>
@@ -19698,15 +19473,15 @@
               <mc:AlternateContent>
                 <mc:Choice Requires="wps">
                   <w:drawing>
-                    <wp:anchor distT="0" distB="0" distL="114300" distR="114300" simplePos="0" relativeHeight="251661312" behindDoc="0" locked="0" layoutInCell="1" allowOverlap="1" wp14:anchorId="3FF7E1DC" wp14:editId="6C3C0783">
+                    <wp:anchor distT="0" distB="0" distL="114300" distR="114300" simplePos="0" relativeHeight="251661312" behindDoc="0" locked="0" layoutInCell="1" allowOverlap="1" wp14:anchorId="3FF7E1DC" wp14:editId="078BD095">
                       <wp:simplePos x="0" y="0"/>
                       <wp:positionH relativeFrom="column">
-                        <wp:posOffset>3072</wp:posOffset>
+                        <wp:posOffset>434975</wp:posOffset>
                       </wp:positionH>
                       <wp:positionV relativeFrom="paragraph">
-                        <wp:posOffset>62539</wp:posOffset>
+                        <wp:posOffset>59690</wp:posOffset>
                       </wp:positionV>
-                      <wp:extent cx="2248930" cy="537518"/>
+                      <wp:extent cx="2248535" cy="537210"/>
                       <wp:effectExtent l="0" t="0" r="12065" b="8890"/>
                       <wp:wrapNone/>
                       <wp:docPr id="2" name="Cuadro de texto 2"/>
@@ -19718,7 +19493,7 @@
                             <wps:spPr>
                               <a:xfrm>
                                 <a:off x="0" y="0"/>
-                                <a:ext cx="2248930" cy="537518"/>
+                                <a:ext cx="2248535" cy="537210"/>
                               </a:xfrm>
                               <a:prstGeom prst="rect">
                                 <a:avLst/>
@@ -19797,12 +19572,18 @@
                           </wps:wsp>
                         </a:graphicData>
                       </a:graphic>
+                      <wp14:sizeRelH relativeFrom="margin">
+                        <wp14:pctWidth>0</wp14:pctWidth>
+                      </wp14:sizeRelH>
+                      <wp14:sizeRelV relativeFrom="margin">
+                        <wp14:pctHeight>0</wp14:pctHeight>
+                      </wp14:sizeRelV>
                     </wp:anchor>
                   </w:drawing>
                 </mc:Choice>
                 <mc:Fallback>
                   <w:pict>
-                    <v:shape w14:anchorId="3FF7E1DC" id="Cuadro de texto 2" o:spid="_x0000_s1027" type="#_x0000_t202" style="position:absolute;left:0;text-align:left;margin-left:.25pt;margin-top:4.9pt;width:177.1pt;height:42.3pt;z-index:251661312;visibility:visible;mso-wrap-style:square;mso-wrap-distance-left:9pt;mso-wrap-distance-top:0;mso-wrap-distance-right:9pt;mso-wrap-distance-bottom:0;mso-position-horizontal:absolute;mso-position-horizontal-relative:text;mso-position-vertical:absolute;mso-position-vertical-relative:text;v-text-anchor:top" o:gfxdata="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" fillcolor="white [3201]" strokeweight=".5pt">
+                    <v:shape w14:anchorId="3FF7E1DC" id="Cuadro de texto 2" o:spid="_x0000_s1027" type="#_x0000_t202" style="position:absolute;left:0;text-align:left;margin-left:34.25pt;margin-top:4.7pt;width:177.05pt;height:42.3pt;z-index:251661312;visibility:visible;mso-wrap-style:square;mso-width-percent:0;mso-height-percent:0;mso-wrap-distance-left:9pt;mso-wrap-distance-top:0;mso-wrap-distance-right:9pt;mso-wrap-distance-bottom:0;mso-position-horizontal:absolute;mso-position-horizontal-relative:text;mso-position-vertical:absolute;mso-position-vertical-relative:text;mso-width-percent:0;mso-height-percent:0;mso-width-relative:margin;mso-height-relative:margin;v-text-anchor:top" o:gfxdata="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" fillcolor="white [3201]" strokeweight=".5pt">
                       <v:textbox>
                         <w:txbxContent>
                           <w:p>
@@ -19867,7 +19648,7 @@
           </w:p>
           <w:p>
             <w:pPr>
-              <w:jc w:val="both"/>
+              <w:jc w:val="center"/>
               <w:rPr>
                 <w:rFonts w:ascii="Arial Narrow" w:hAnsi="Arial Narrow" w:cs="Arial"/>
                 <w:b/>
@@ -19878,7 +19659,7 @@
           </w:p>
           <w:p>
             <w:pPr>
-              <w:jc w:val="both"/>
+              <w:jc w:val="center"/>
               <w:rPr>
                 <w:rFonts w:ascii="Arial Narrow" w:hAnsi="Arial Narrow" w:cs="Arial"/>
                 <w:b/>
@@ -19889,7 +19670,7 @@
           </w:p>
           <w:p>
             <w:pPr>
-              <w:jc w:val="both"/>
+              <w:jc w:val="center"/>
               <w:rPr>
                 <w:rFonts w:ascii="Arial Narrow" w:hAnsi="Arial Narrow" w:cs="Arial"/>
                 <w:b/>
@@ -19900,7 +19681,7 @@
           </w:p>
           <w:p>
             <w:pPr>
-              <w:jc w:val="both"/>
+              <w:jc w:val="center"/>
               <w:rPr>
                 <w:rFonts w:ascii="Arial Narrow" w:hAnsi="Arial Narrow" w:cs="Arial"/>
                 <w:b/>
@@ -19911,7 +19692,7 @@
           </w:p>
           <w:p>
             <w:pPr>
-              <w:jc w:val="both"/>
+              <w:jc w:val="center"/>
               <w:rPr>
                 <w:rFonts w:ascii="Arial Narrow" w:hAnsi="Arial Narrow" w:cs="Arial"/>
                 <w:b/>
@@ -19956,11 +19737,12 @@
         <w:tc>
           <w:tcPr>
             <w:tcW w:w="4753" w:type="dxa"/>
+            <w:vAlign w:val="center"/>
             <w:hideMark/>
           </w:tcPr>
           <w:p>
             <w:pPr>
-              <w:jc w:val="both"/>
+              <w:jc w:val="center"/>
               <w:rPr>
                 <w:rFonts w:ascii="Arial Narrow" w:hAnsi="Arial Narrow" w:cs="Arial"/>
                 <w:sz w:val="15"/>
@@ -19978,7 +19760,7 @@
           </w:p>
           <w:p>
             <w:pPr>
-              <w:jc w:val="both"/>
+              <w:jc w:val="center"/>
               <w:rPr>
                 <w:rFonts w:ascii="Arial Narrow" w:hAnsi="Arial Narrow" w:cs="Arial"/>
                 <w:sz w:val="15"/>
@@ -19997,11 +19779,12 @@
         </w:tc>
         <w:tc>
           <w:tcPr>
-            <w:tcW w:w="4536" w:type="dxa"/>
+            <w:tcW w:w="4967" w:type="dxa"/>
+            <w:vAlign w:val="center"/>
           </w:tcPr>
           <w:p>
             <w:pPr>
-              <w:jc w:val="both"/>
+              <w:jc w:val="center"/>
               <w:rPr>
                 <w:rFonts w:ascii="Arial Narrow" w:hAnsi="Arial Narrow" w:cs="Arial"/>
                 <w:sz w:val="15"/>
@@ -20019,7 +19802,7 @@
           </w:p>
           <w:p>
             <w:pPr>
-              <w:jc w:val="both"/>
+              <w:jc w:val="center"/>
               <w:rPr>
                 <w:rFonts w:ascii="Arial Narrow" w:hAnsi="Arial Narrow" w:cs="Arial"/>
                 <w:sz w:val="15"/>
@@ -20044,10 +19827,11 @@
         <w:tc>
           <w:tcPr>
             <w:tcW w:w="4753" w:type="dxa"/>
+            <w:vAlign w:val="center"/>
           </w:tcPr>
           <w:p>
             <w:pPr>
-              <w:jc w:val="both"/>
+              <w:jc w:val="center"/>
               <w:rPr>
                 <w:rFonts w:ascii="Arial Narrow" w:hAnsi="Arial Narrow" w:cs="Arial"/>
                 <w:b/>
@@ -20067,7 +19851,7 @@
           </w:p>
           <w:p>
             <w:pPr>
-              <w:jc w:val="both"/>
+              <w:jc w:val="center"/>
               <w:rPr>
                 <w:rFonts w:ascii="Arial Narrow" w:hAnsi="Arial Narrow" w:cs="Arial"/>
                 <w:sz w:val="15"/>
@@ -20082,7 +19866,6 @@
                 <w:spacing w:val="-3"/>
                 <w:sz w:val="15"/>
                 <w:szCs w:val="15"/>
-                <w:highlight w:val="red"/>
               </w:rPr>
               <w:t>{</w:t>
             </w:r>
@@ -20095,7 +19878,6 @@
                 <w:spacing w:val="-3"/>
                 <w:sz w:val="15"/>
                 <w:szCs w:val="15"/>
-                <w:highlight w:val="red"/>
               </w:rPr>
               <w:t>denominacion_social</w:t>
             </w:r>
@@ -20108,14 +19890,13 @@
                 <w:spacing w:val="-3"/>
                 <w:sz w:val="15"/>
                 <w:szCs w:val="15"/>
-                <w:highlight w:val="red"/>
               </w:rPr>
               <w:t>}</w:t>
             </w:r>
           </w:p>
           <w:p>
             <w:pPr>
-              <w:jc w:val="both"/>
+              <w:jc w:val="center"/>
               <w:rPr>
                 <w:rFonts w:ascii="Arial Narrow" w:hAnsi="Arial Narrow" w:cs="Arial"/>
                 <w:b/>
@@ -20134,15 +19915,15 @@
               <mc:AlternateContent>
                 <mc:Choice Requires="wps">
                   <w:drawing>
-                    <wp:anchor distT="0" distB="0" distL="114300" distR="114300" simplePos="0" relativeHeight="251663360" behindDoc="0" locked="0" layoutInCell="1" allowOverlap="1" wp14:anchorId="4A3C02D1" wp14:editId="0E9CEDA7">
+                    <wp:anchor distT="0" distB="0" distL="114300" distR="114300" simplePos="0" relativeHeight="251663360" behindDoc="0" locked="0" layoutInCell="1" allowOverlap="1" wp14:anchorId="4A3C02D1" wp14:editId="0D451375">
                       <wp:simplePos x="0" y="0"/>
                       <wp:positionH relativeFrom="column">
-                        <wp:posOffset>-28575</wp:posOffset>
+                        <wp:posOffset>349250</wp:posOffset>
                       </wp:positionH>
                       <wp:positionV relativeFrom="paragraph">
-                        <wp:posOffset>23255</wp:posOffset>
+                        <wp:posOffset>20955</wp:posOffset>
                       </wp:positionV>
-                      <wp:extent cx="2248535" cy="475426"/>
+                      <wp:extent cx="2248535" cy="474980"/>
                       <wp:effectExtent l="0" t="0" r="12065" b="7620"/>
                       <wp:wrapNone/>
                       <wp:docPr id="3" name="Cuadro de texto 3"/>
@@ -20154,7 +19935,7 @@
                             <wps:spPr>
                               <a:xfrm>
                                 <a:off x="0" y="0"/>
-                                <a:ext cx="2248535" cy="475426"/>
+                                <a:ext cx="2248535" cy="474980"/>
                               </a:xfrm>
                               <a:prstGeom prst="rect">
                                 <a:avLst/>
@@ -20223,6 +20004,9 @@
                           </wps:wsp>
                         </a:graphicData>
                       </a:graphic>
+                      <wp14:sizeRelH relativeFrom="margin">
+                        <wp14:pctWidth>0</wp14:pctWidth>
+                      </wp14:sizeRelH>
                       <wp14:sizeRelV relativeFrom="margin">
                         <wp14:pctHeight>0</wp14:pctHeight>
                       </wp14:sizeRelV>
@@ -20231,7 +20015,7 @@
                 </mc:Choice>
                 <mc:Fallback>
                   <w:pict>
-                    <v:shape w14:anchorId="4A3C02D1" id="Cuadro de texto 3" o:spid="_x0000_s1028" type="#_x0000_t202" style="position:absolute;left:0;text-align:left;margin-left:-2.25pt;margin-top:1.85pt;width:177.05pt;height:37.45pt;z-index:251663360;visibility:visible;mso-wrap-style:square;mso-height-percent:0;mso-wrap-distance-left:9pt;mso-wrap-distance-top:0;mso-wrap-distance-right:9pt;mso-wrap-distance-bottom:0;mso-position-horizontal:absolute;mso-position-horizontal-relative:text;mso-position-vertical:absolute;mso-position-vertical-relative:text;mso-height-percent:0;mso-height-relative:margin;v-text-anchor:top" o:gfxdata="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" fillcolor="white [3201]" strokeweight=".5pt">
+                    <v:shape w14:anchorId="4A3C02D1" id="Cuadro de texto 3" o:spid="_x0000_s1028" type="#_x0000_t202" style="position:absolute;left:0;text-align:left;margin-left:27.5pt;margin-top:1.65pt;width:177.05pt;height:37.4pt;z-index:251663360;visibility:visible;mso-wrap-style:square;mso-width-percent:0;mso-height-percent:0;mso-wrap-distance-left:9pt;mso-wrap-distance-top:0;mso-wrap-distance-right:9pt;mso-wrap-distance-bottom:0;mso-position-horizontal:absolute;mso-position-horizontal-relative:text;mso-position-vertical:absolute;mso-position-vertical-relative:text;mso-width-percent:0;mso-height-percent:0;mso-width-relative:margin;mso-height-relative:margin;v-text-anchor:top" o:gfxdata="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" fillcolor="white [3201]" strokeweight=".5pt">
                       <v:textbox>
                         <w:txbxContent>
                           <w:p>
@@ -20286,7 +20070,7 @@
           </w:p>
           <w:p>
             <w:pPr>
-              <w:jc w:val="both"/>
+              <w:jc w:val="center"/>
               <w:rPr>
                 <w:rFonts w:ascii="Arial Narrow" w:hAnsi="Arial Narrow" w:cs="Arial"/>
                 <w:b/>
@@ -20297,7 +20081,7 @@
           </w:p>
           <w:p>
             <w:pPr>
-              <w:jc w:val="both"/>
+              <w:jc w:val="center"/>
               <w:rPr>
                 <w:rFonts w:ascii="Arial Narrow" w:hAnsi="Arial Narrow" w:cs="Arial"/>
                 <w:b/>
@@ -20308,7 +20092,7 @@
           </w:p>
           <w:p>
             <w:pPr>
-              <w:jc w:val="both"/>
+              <w:jc w:val="center"/>
               <w:rPr>
                 <w:rFonts w:ascii="Arial Narrow" w:hAnsi="Arial Narrow" w:cs="Arial"/>
                 <w:b/>
@@ -20319,7 +20103,7 @@
           </w:p>
           <w:p>
             <w:pPr>
-              <w:jc w:val="both"/>
+              <w:jc w:val="center"/>
               <w:rPr>
                 <w:rFonts w:ascii="Arial Narrow" w:hAnsi="Arial Narrow" w:cs="Arial"/>
                 <w:b/>
@@ -20339,6 +20123,7 @@
           </w:p>
           <w:p>
             <w:pPr>
+              <w:jc w:val="center"/>
               <w:rPr>
                 <w:rFonts w:ascii="Arial Narrow" w:hAnsi="Arial Narrow" w:cs="Arial"/>
                 <w:sz w:val="15"/>
@@ -20374,6 +20159,7 @@
           </w:p>
           <w:p>
             <w:pPr>
+              <w:jc w:val="center"/>
               <w:rPr>
                 <w:rFonts w:ascii="Arial Narrow" w:hAnsi="Arial Narrow" w:cs="Arial"/>
                 <w:sz w:val="15"/>
@@ -20408,11 +20194,12 @@
         </w:tc>
         <w:tc>
           <w:tcPr>
-            <w:tcW w:w="4536" w:type="dxa"/>
+            <w:tcW w:w="4967" w:type="dxa"/>
+            <w:vAlign w:val="center"/>
           </w:tcPr>
           <w:p>
             <w:pPr>
-              <w:jc w:val="both"/>
+              <w:jc w:val="center"/>
               <w:rPr>
                 <w:rFonts w:ascii="Arial Narrow" w:hAnsi="Arial Narrow" w:cs="Arial"/>
                 <w:b/>
@@ -20430,11 +20217,12 @@
         <w:tc>
           <w:tcPr>
             <w:tcW w:w="4753" w:type="dxa"/>
+            <w:vAlign w:val="center"/>
             <w:hideMark/>
           </w:tcPr>
           <w:p>
             <w:pPr>
-              <w:jc w:val="both"/>
+              <w:jc w:val="center"/>
               <w:rPr>
                 <w:rFonts w:ascii="Arial Narrow" w:hAnsi="Arial Narrow" w:cs="Arial"/>
                 <w:sz w:val="15"/>
@@ -20445,11 +20233,12 @@
         </w:tc>
         <w:tc>
           <w:tcPr>
-            <w:tcW w:w="4536" w:type="dxa"/>
+            <w:tcW w:w="4967" w:type="dxa"/>
+            <w:vAlign w:val="center"/>
           </w:tcPr>
           <w:p>
             <w:pPr>
-              <w:jc w:val="both"/>
+              <w:jc w:val="center"/>
               <w:rPr>
                 <w:rFonts w:ascii="Arial Narrow" w:hAnsi="Arial Narrow" w:cs="Arial"/>
                 <w:sz w:val="15"/>
@@ -20469,6 +20258,16 @@
           <w:szCs w:val="15"/>
         </w:rPr>
       </w:pPr>
+    </w:p>
+    <w:p>
+      <w:pPr>
+        <w:jc w:val="both"/>
+        <w:rPr>
+          <w:rFonts w:ascii="Arial Narrow" w:hAnsi="Arial Narrow" w:cs="Arial"/>
+          <w:sz w:val="15"/>
+          <w:szCs w:val="15"/>
+        </w:rPr>
+      </w:pPr>
       <w:r>
         <w:rPr>
           <w:rFonts w:ascii="Arial Narrow" w:hAnsi="Arial Narrow" w:cs="Arial"/>
@@ -20527,7 +20326,6 @@
           <w:spacing w:val="-3"/>
           <w:sz w:val="15"/>
           <w:szCs w:val="15"/>
-          <w:highlight w:val="red"/>
         </w:rPr>
         <w:t>{</w:t>
       </w:r>
@@ -20540,7 +20338,6 @@
           <w:spacing w:val="-3"/>
           <w:sz w:val="15"/>
           <w:szCs w:val="15"/>
-          <w:highlight w:val="red"/>
         </w:rPr>
         <w:t>denominacion_social</w:t>
       </w:r>
@@ -20553,20 +20350,8 @@
           <w:spacing w:val="-3"/>
           <w:sz w:val="15"/>
           <w:szCs w:val="15"/>
-          <w:highlight w:val="red"/>
-        </w:rPr>
-        <w:t>}</w:t>
-      </w:r>
-      <w:r>
-        <w:rPr>
-          <w:rFonts w:ascii="Arial Narrow" w:hAnsi="Arial Narrow" w:cs="Arial"/>
-          <w:bCs/>
-          <w:color w:val="000000" w:themeColor="text1"/>
-          <w:spacing w:val="-3"/>
-          <w:sz w:val="15"/>
-          <w:szCs w:val="15"/>
-        </w:rPr>
-        <w:t xml:space="preserve"> </w:t>
+        </w:rPr>
+        <w:t xml:space="preserve">} </w:t>
       </w:r>
       <w:r>
         <w:rPr>
@@ -20583,41 +20368,8 @@
           <w:iCs/>
           <w:sz w:val="15"/>
           <w:szCs w:val="15"/>
-          <w:highlight w:val="red"/>
-        </w:rPr>
-        <w:t>{</w:t>
-      </w:r>
-      <w:r>
-        <w:rPr>
-          <w:rFonts w:ascii="Arial Narrow" w:hAnsi="Arial Narrow" w:cs="Arial"/>
-          <w:i/>
-          <w:iCs/>
-          <w:sz w:val="15"/>
-          <w:szCs w:val="15"/>
-          <w:highlight w:val="red"/>
-        </w:rPr>
-        <w:t>objeto</w:t>
-      </w:r>
-      <w:r>
-        <w:rPr>
-          <w:rFonts w:ascii="Arial Narrow" w:hAnsi="Arial Narrow" w:cs="Arial"/>
-          <w:i/>
-          <w:iCs/>
-          <w:sz w:val="15"/>
-          <w:szCs w:val="15"/>
-          <w:highlight w:val="red"/>
-        </w:rPr>
-        <w:t>}</w:t>
-      </w:r>
-      <w:r>
-        <w:rPr>
-          <w:rFonts w:ascii="Arial Narrow" w:hAnsi="Arial Narrow" w:cs="Arial"/>
-          <w:i/>
-          <w:iCs/>
-          <w:sz w:val="15"/>
-          <w:szCs w:val="15"/>
-        </w:rPr>
-        <w:t xml:space="preserve"> </w:t>
+        </w:rPr>
+        <w:t xml:space="preserve">{objeto} </w:t>
       </w:r>
       <w:r>
         <w:rPr>
@@ -20952,7 +20704,6 @@
         <w:bCs/>
         <w:sz w:val="15"/>
         <w:szCs w:val="15"/>
-        <w:highlight w:val="red"/>
       </w:rPr>
       <w:t>{</w:t>
     </w:r>
@@ -20964,7 +20715,6 @@
         <w:bCs/>
         <w:sz w:val="15"/>
         <w:szCs w:val="15"/>
-        <w:highlight w:val="red"/>
       </w:rPr>
       <w:t>repse</w:t>
     </w:r>
@@ -20976,7 +20726,6 @@
         <w:bCs/>
         <w:sz w:val="15"/>
         <w:szCs w:val="15"/>
-        <w:highlight w:val="red"/>
       </w:rPr>
       <w:t>}</w:t>
     </w:r>

</xml_diff>